<commit_message>
TIlføjet lidt til afleveringen
</commit_message>
<xml_diff>
--- a/IKN Exercise 11.docx
+++ b/IKN Exercise 11.docx
@@ -1,67 +1,861 @@
 
 <file path=word/document.xml><?xml version="1.0" encoding="utf-8"?>
-<w:document xmlns:wpc="http://schemas.microsoft.com/office/word/2010/wordprocessingCanvas" xmlns:mc="http://schemas.openxmlformats.org/markup-compatibility/2006" xmlns:o="urn:schemas-microsoft-com:office:office" xmlns:r="http://schemas.openxmlformats.org/officeDocument/2006/relationships" xmlns:m="http://schemas.openxmlformats.org/officeDocument/2006/math" xmlns:v="urn:schemas-microsoft-com:vml" xmlns:wp14="http://schemas.microsoft.com/office/word/2010/wordprocessingDrawing" xmlns:wp="http://schemas.openxmlformats.org/drawingml/2006/wordprocessingDrawing" xmlns:w10="urn:schemas-microsoft-com:office:word" xmlns:w="http://schemas.openxmlformats.org/wordprocessingml/2006/main" xmlns:w14="http://schemas.microsoft.com/office/word/2010/wordml" xmlns:w15="http://schemas.microsoft.com/office/word/2012/wordml" xmlns:wpg="http://schemas.microsoft.com/office/word/2010/wordprocessingGroup" xmlns:wpi="http://schemas.microsoft.com/office/word/2010/wordprocessingInk" xmlns:wne="http://schemas.microsoft.com/office/word/2006/wordml" xmlns:wps="http://schemas.microsoft.com/office/word/2010/wordprocessingShape" mc:Ignorable="w14 w15 wp14">
+<w:document xmlns:wpc="http://schemas.microsoft.com/office/word/2010/wordprocessingCanvas" xmlns:cx="http://schemas.microsoft.com/office/drawing/2014/chartex" xmlns:cx1="http://schemas.microsoft.com/office/drawing/2015/9/8/chartex" xmlns:cx2="http://schemas.microsoft.com/office/drawing/2015/10/21/chartex" xmlns:cx3="http://schemas.microsoft.com/office/drawing/2016/5/9/chartex" xmlns:cx4="http://schemas.microsoft.com/office/drawing/2016/5/10/chartex" xmlns:cx5="http://schemas.microsoft.com/office/drawing/2016/5/11/chartex" xmlns:cx6="http://schemas.microsoft.com/office/drawing/2016/5/12/chartex" xmlns:cx7="http://schemas.microsoft.com/office/drawing/2016/5/13/chartex" xmlns:cx8="http://schemas.microsoft.com/office/drawing/2016/5/14/chartex" xmlns:mc="http://schemas.openxmlformats.org/markup-compatibility/2006" xmlns:aink="http://schemas.microsoft.com/office/drawing/2016/ink" xmlns:am3d="http://schemas.microsoft.com/office/drawing/2017/model3d" xmlns:o="urn:schemas-microsoft-com:office:office" xmlns:r="http://schemas.openxmlformats.org/officeDocument/2006/relationships" xmlns:m="http://schemas.openxmlformats.org/officeDocument/2006/math" xmlns:v="urn:schemas-microsoft-com:vml" xmlns:wp14="http://schemas.microsoft.com/office/word/2010/wordprocessingDrawing" xmlns:wp="http://schemas.openxmlformats.org/drawingml/2006/wordprocessingDrawing" xmlns:w10="urn:schemas-microsoft-com:office:word" xmlns:w="http://schemas.openxmlformats.org/wordprocessingml/2006/main" xmlns:w14="http://schemas.microsoft.com/office/word/2010/wordml" xmlns:w15="http://schemas.microsoft.com/office/word/2012/wordml" xmlns:w16cid="http://schemas.microsoft.com/office/word/2016/wordml/cid" xmlns:w16se="http://schemas.microsoft.com/office/word/2015/wordml/symex" xmlns:wpg="http://schemas.microsoft.com/office/word/2010/wordprocessingGroup" xmlns:wpi="http://schemas.microsoft.com/office/word/2010/wordprocessingInk" xmlns:wne="http://schemas.microsoft.com/office/word/2006/wordml" xmlns:wps="http://schemas.microsoft.com/office/word/2010/wordprocessingShape" mc:Ignorable="w14 w15 w16se w16cid wp14">
   <w:body>
-    <w:p>
-      <w:pPr>
-        <w:pStyle w:val="Titel"/>
-      </w:pPr>
-      <w:r>
-        <w:t>IKN Exercise 11</w:t>
-      </w:r>
-    </w:p>
-    <w:p/>
+    <w:sdt>
+      <w:sdtPr>
+        <w:rPr>
+          <w:color w:val="5B9BD5" w:themeColor="accent1"/>
+        </w:rPr>
+        <w:id w:val="1553347211"/>
+        <w:docPartObj>
+          <w:docPartGallery w:val="Cover Pages"/>
+          <w:docPartUnique/>
+        </w:docPartObj>
+      </w:sdtPr>
+      <w:sdtEndPr>
+        <w:rPr>
+          <w:rFonts w:eastAsiaTheme="minorHAnsi"/>
+          <w:color w:val="auto"/>
+          <w:lang w:eastAsia="en-US"/>
+        </w:rPr>
+      </w:sdtEndPr>
+      <w:sdtContent>
+        <w:p>
+          <w:pPr>
+            <w:pStyle w:val="Ingenafstand"/>
+            <w:spacing w:before="1540" w:after="240" w:line="276" w:lineRule="auto"/>
+            <w:jc w:val="center"/>
+            <w:rPr>
+              <w:color w:val="5B9BD5" w:themeColor="accent1"/>
+            </w:rPr>
+          </w:pPr>
+          <w:r>
+            <w:rPr>
+              <w:noProof/>
+              <w:color w:val="5B9BD5" w:themeColor="accent1"/>
+            </w:rPr>
+            <w:drawing>
+              <wp:inline distT="0" distB="0" distL="0" distR="0">
+                <wp:extent cx="1417320" cy="750898"/>
+                <wp:effectExtent l="0" t="0" r="0" b="0"/>
+                <wp:docPr id="143" name="Billede 143"/>
+                <wp:cNvGraphicFramePr>
+                  <a:graphicFrameLocks xmlns:a="http://schemas.openxmlformats.org/drawingml/2006/main" noChangeAspect="1"/>
+                </wp:cNvGraphicFramePr>
+                <a:graphic xmlns:a="http://schemas.openxmlformats.org/drawingml/2006/main">
+                  <a:graphicData uri="http://schemas.openxmlformats.org/drawingml/2006/picture">
+                    <pic:pic xmlns:pic="http://schemas.openxmlformats.org/drawingml/2006/picture">
+                      <pic:nvPicPr>
+                        <pic:cNvPr id="3" name="t55.png"/>
+                        <pic:cNvPicPr/>
+                      </pic:nvPicPr>
+                      <pic:blipFill>
+                        <a:blip r:embed="rId8" cstate="print">
+                          <a:duotone>
+                            <a:schemeClr val="accent1">
+                              <a:shade val="45000"/>
+                              <a:satMod val="135000"/>
+                            </a:schemeClr>
+                            <a:prstClr val="white"/>
+                          </a:duotone>
+                          <a:extLst>
+                            <a:ext uri="{28A0092B-C50C-407E-A947-70E740481C1C}">
+                              <a14:useLocalDpi xmlns:a14="http://schemas.microsoft.com/office/drawing/2010/main" val="0"/>
+                            </a:ext>
+                          </a:extLst>
+                        </a:blip>
+                        <a:stretch>
+                          <a:fillRect/>
+                        </a:stretch>
+                      </pic:blipFill>
+                      <pic:spPr>
+                        <a:xfrm>
+                          <a:off x="0" y="0"/>
+                          <a:ext cx="1417320" cy="750898"/>
+                        </a:xfrm>
+                        <a:prstGeom prst="rect">
+                          <a:avLst/>
+                        </a:prstGeom>
+                        <a:noFill/>
+                        <a:ln>
+                          <a:noFill/>
+                        </a:ln>
+                      </pic:spPr>
+                    </pic:pic>
+                  </a:graphicData>
+                </a:graphic>
+              </wp:inline>
+            </w:drawing>
+          </w:r>
+        </w:p>
+        <w:sdt>
+          <w:sdtPr>
+            <w:rPr>
+              <w:rFonts w:asciiTheme="majorHAnsi" w:eastAsiaTheme="majorEastAsia" w:hAnsiTheme="majorHAnsi" w:cstheme="majorBidi"/>
+              <w:caps/>
+              <w:color w:val="5B9BD5" w:themeColor="accent1"/>
+              <w:sz w:val="72"/>
+              <w:szCs w:val="72"/>
+            </w:rPr>
+            <w:alias w:val="Titel"/>
+            <w:tag w:val=""/>
+            <w:id w:val="1735040861"/>
+            <w:placeholder>
+              <w:docPart w:val="20F82535C7124CD6B15B335B718E616F"/>
+            </w:placeholder>
+            <w:dataBinding w:prefixMappings="xmlns:ns0='http://purl.org/dc/elements/1.1/' xmlns:ns1='http://schemas.openxmlformats.org/package/2006/metadata/core-properties' " w:xpath="/ns1:coreProperties[1]/ns0:title[1]" w:storeItemID="{6C3C8BC8-F283-45AE-878A-BAB7291924A1}"/>
+            <w:text/>
+          </w:sdtPr>
+          <w:sdtEndPr>
+            <w:rPr>
+              <w:sz w:val="80"/>
+              <w:szCs w:val="80"/>
+            </w:rPr>
+          </w:sdtEndPr>
+          <w:sdtContent>
+            <w:p>
+              <w:pPr>
+                <w:pStyle w:val="Ingenafstand"/>
+                <w:pBdr>
+                  <w:top w:val="single" w:sz="6" w:space="6" w:color="5B9BD5" w:themeColor="accent1"/>
+                  <w:bottom w:val="single" w:sz="6" w:space="6" w:color="5B9BD5" w:themeColor="accent1"/>
+                </w:pBdr>
+                <w:spacing w:after="240" w:line="276" w:lineRule="auto"/>
+                <w:jc w:val="center"/>
+                <w:rPr>
+                  <w:rFonts w:asciiTheme="majorHAnsi" w:eastAsiaTheme="majorEastAsia" w:hAnsiTheme="majorHAnsi" w:cstheme="majorBidi"/>
+                  <w:caps/>
+                  <w:color w:val="5B9BD5" w:themeColor="accent1"/>
+                  <w:sz w:val="80"/>
+                  <w:szCs w:val="80"/>
+                </w:rPr>
+              </w:pPr>
+              <w:r>
+                <w:rPr>
+                  <w:rFonts w:asciiTheme="majorHAnsi" w:eastAsiaTheme="majorEastAsia" w:hAnsiTheme="majorHAnsi" w:cstheme="majorBidi"/>
+                  <w:caps/>
+                  <w:color w:val="5B9BD5" w:themeColor="accent1"/>
+                  <w:sz w:val="72"/>
+                  <w:szCs w:val="72"/>
+                </w:rPr>
+                <w:t>IKN øvelse 11</w:t>
+              </w:r>
+            </w:p>
+          </w:sdtContent>
+        </w:sdt>
+        <w:sdt>
+          <w:sdtPr>
+            <w:rPr>
+              <w:color w:val="5B9BD5" w:themeColor="accent1"/>
+              <w:sz w:val="28"/>
+              <w:szCs w:val="28"/>
+            </w:rPr>
+            <w:alias w:val="Undertitel"/>
+            <w:tag w:val=""/>
+            <w:id w:val="328029620"/>
+            <w:placeholder>
+              <w:docPart w:val="FFBA7311E77841D69F6A1DFD4CFA44D4"/>
+            </w:placeholder>
+            <w:dataBinding w:prefixMappings="xmlns:ns0='http://purl.org/dc/elements/1.1/' xmlns:ns1='http://schemas.openxmlformats.org/package/2006/metadata/core-properties' " w:xpath="/ns1:coreProperties[1]/ns0:subject[1]" w:storeItemID="{6C3C8BC8-F283-45AE-878A-BAB7291924A1}"/>
+            <w:text/>
+          </w:sdtPr>
+          <w:sdtContent>
+            <w:p>
+              <w:pPr>
+                <w:pStyle w:val="Ingenafstand"/>
+                <w:spacing w:line="276" w:lineRule="auto"/>
+                <w:jc w:val="center"/>
+                <w:rPr>
+                  <w:color w:val="5B9BD5" w:themeColor="accent1"/>
+                  <w:sz w:val="28"/>
+                  <w:szCs w:val="28"/>
+                </w:rPr>
+              </w:pPr>
+              <w:r>
+                <w:rPr>
+                  <w:color w:val="5B9BD5" w:themeColor="accent1"/>
+                  <w:sz w:val="28"/>
+                  <w:szCs w:val="28"/>
+                </w:rPr>
+                <w:t>Gruppe 12</w:t>
+              </w:r>
+            </w:p>
+          </w:sdtContent>
+        </w:sdt>
+        <w:p>
+          <w:pPr>
+            <w:pStyle w:val="Ingenafstand"/>
+            <w:spacing w:before="480" w:line="276" w:lineRule="auto"/>
+            <w:jc w:val="center"/>
+            <w:rPr>
+              <w:color w:val="5B9BD5" w:themeColor="accent1"/>
+            </w:rPr>
+          </w:pPr>
+          <w:r>
+            <w:rPr>
+              <w:noProof/>
+              <w:color w:val="5B9BD5" w:themeColor="accent1"/>
+            </w:rPr>
+            <w:drawing>
+              <wp:inline distT="0" distB="0" distL="0" distR="0">
+                <wp:extent cx="758952" cy="478932"/>
+                <wp:effectExtent l="0" t="0" r="3175" b="0"/>
+                <wp:docPr id="144" name="Billede 144"/>
+                <wp:cNvGraphicFramePr>
+                  <a:graphicFrameLocks xmlns:a="http://schemas.openxmlformats.org/drawingml/2006/main" noChangeAspect="1"/>
+                </wp:cNvGraphicFramePr>
+                <a:graphic xmlns:a="http://schemas.openxmlformats.org/drawingml/2006/main">
+                  <a:graphicData uri="http://schemas.openxmlformats.org/drawingml/2006/picture">
+                    <pic:pic xmlns:pic="http://schemas.openxmlformats.org/drawingml/2006/picture">
+                      <pic:nvPicPr>
+                        <pic:cNvPr id="9" name="roco bottom.png"/>
+                        <pic:cNvPicPr/>
+                      </pic:nvPicPr>
+                      <pic:blipFill>
+                        <a:blip r:embed="rId9" cstate="print">
+                          <a:duotone>
+                            <a:schemeClr val="accent1">
+                              <a:shade val="45000"/>
+                              <a:satMod val="135000"/>
+                            </a:schemeClr>
+                            <a:prstClr val="white"/>
+                          </a:duotone>
+                          <a:extLst>
+                            <a:ext uri="{28A0092B-C50C-407E-A947-70E740481C1C}">
+                              <a14:useLocalDpi xmlns:a14="http://schemas.microsoft.com/office/drawing/2010/main" val="0"/>
+                            </a:ext>
+                          </a:extLst>
+                        </a:blip>
+                        <a:stretch>
+                          <a:fillRect/>
+                        </a:stretch>
+                      </pic:blipFill>
+                      <pic:spPr>
+                        <a:xfrm>
+                          <a:off x="0" y="0"/>
+                          <a:ext cx="758952" cy="478932"/>
+                        </a:xfrm>
+                        <a:prstGeom prst="rect">
+                          <a:avLst/>
+                        </a:prstGeom>
+                      </pic:spPr>
+                    </pic:pic>
+                  </a:graphicData>
+                </a:graphic>
+              </wp:inline>
+            </w:drawing>
+          </w:r>
+        </w:p>
+        <w:p>
+          <w:pPr>
+            <w:spacing w:line="276" w:lineRule="auto"/>
+            <w:rPr>
+              <w:rFonts w:asciiTheme="majorHAnsi" w:eastAsiaTheme="majorEastAsia" w:hAnsiTheme="majorHAnsi" w:cstheme="majorBidi"/>
+              <w:color w:val="2E74B5" w:themeColor="accent1" w:themeShade="BF"/>
+              <w:sz w:val="32"/>
+              <w:szCs w:val="32"/>
+            </w:rPr>
+          </w:pPr>
+          <w:r>
+            <w:rPr>
+              <w:noProof/>
+              <w:color w:val="5B9BD5" w:themeColor="accent1"/>
+            </w:rPr>
+            <mc:AlternateContent>
+              <mc:Choice Requires="wps">
+                <w:drawing>
+                  <wp:anchor distT="0" distB="0" distL="114300" distR="114300" simplePos="0" relativeHeight="251662336" behindDoc="0" locked="0" layoutInCell="1" allowOverlap="1" wp14:anchorId="087D07E7" wp14:editId="3FA4D281">
+                    <wp:simplePos x="0" y="0"/>
+                    <wp:positionH relativeFrom="margin">
+                      <wp:align>right</wp:align>
+                    </wp:positionH>
+                    <wp:positionV relativeFrom="page">
+                      <wp:posOffset>8698865</wp:posOffset>
+                    </wp:positionV>
+                    <wp:extent cx="6553200" cy="1305709"/>
+                    <wp:effectExtent l="0" t="0" r="13970" b="8890"/>
+                    <wp:wrapNone/>
+                    <wp:docPr id="8" name="Tekstfelt 8"/>
+                    <wp:cNvGraphicFramePr/>
+                    <a:graphic xmlns:a="http://schemas.openxmlformats.org/drawingml/2006/main">
+                      <a:graphicData uri="http://schemas.microsoft.com/office/word/2010/wordprocessingShape">
+                        <wps:wsp>
+                          <wps:cNvSpPr txBox="1"/>
+                          <wps:spPr>
+                            <a:xfrm>
+                              <a:off x="0" y="0"/>
+                              <a:ext cx="6553200" cy="1305709"/>
+                            </a:xfrm>
+                            <a:prstGeom prst="rect">
+                              <a:avLst/>
+                            </a:prstGeom>
+                            <a:noFill/>
+                            <a:ln w="6350">
+                              <a:noFill/>
+                            </a:ln>
+                            <a:effectLst/>
+                          </wps:spPr>
+                          <wps:style>
+                            <a:lnRef idx="0">
+                              <a:schemeClr val="accent1"/>
+                            </a:lnRef>
+                            <a:fillRef idx="0">
+                              <a:schemeClr val="accent1"/>
+                            </a:fillRef>
+                            <a:effectRef idx="0">
+                              <a:schemeClr val="accent1"/>
+                            </a:effectRef>
+                            <a:fontRef idx="minor">
+                              <a:schemeClr val="dk1"/>
+                            </a:fontRef>
+                          </wps:style>
+                          <wps:txbx>
+                            <w:txbxContent>
+                              <w:tbl>
+                                <w:tblPr>
+                                  <w:tblStyle w:val="Tabel-Gitter"/>
+                                  <w:tblW w:w="0" w:type="auto"/>
+                                  <w:tblLook w:val="04A0" w:firstRow="1" w:lastRow="0" w:firstColumn="1" w:lastColumn="0" w:noHBand="0" w:noVBand="1"/>
+                                </w:tblPr>
+                                <w:tblGrid>
+                                  <w:gridCol w:w="6916"/>
+                                  <w:gridCol w:w="2680"/>
+                                </w:tblGrid>
+                                <w:tr>
+                                  <w:tc>
+                                    <w:tcPr>
+                                      <w:tcW w:w="6941" w:type="dxa"/>
+                                    </w:tcPr>
+                                    <w:p>
+                                      <w:r>
+                                        <w:t>Navn</w:t>
+                                      </w:r>
+                                    </w:p>
+                                  </w:tc>
+                                  <w:tc>
+                                    <w:tcPr>
+                                      <w:tcW w:w="2687" w:type="dxa"/>
+                                    </w:tcPr>
+                                    <w:p>
+                                      <w:proofErr w:type="spellStart"/>
+                                      <w:r>
+                                        <w:t>Studienr</w:t>
+                                      </w:r>
+                                      <w:proofErr w:type="spellEnd"/>
+                                    </w:p>
+                                  </w:tc>
+                                </w:tr>
+                                <w:tr>
+                                  <w:tc>
+                                    <w:tcPr>
+                                      <w:tcW w:w="6941" w:type="dxa"/>
+                                    </w:tcPr>
+                                    <w:p>
+                                      <w:r>
+                                        <w:t>Frederik Kastrup Mortensen</w:t>
+                                      </w:r>
+                                    </w:p>
+                                  </w:tc>
+                                  <w:tc>
+                                    <w:tcPr>
+                                      <w:tcW w:w="2687" w:type="dxa"/>
+                                    </w:tcPr>
+                                    <w:p>
+                                      <w:pPr>
+                                        <w:rPr>
+                                          <w:rFonts w:cstheme="minorHAnsi"/>
+                                          <w:b/>
+                                        </w:rPr>
+                                      </w:pPr>
+                                      <w:r>
+                                        <w:rPr>
+                                          <w:rStyle w:val="Strk"/>
+                                          <w:rFonts w:cstheme="minorHAnsi"/>
+                                          <w:color w:val="212121"/>
+                                          <w:shd w:val="clear" w:color="auto" w:fill="FFFFFF"/>
+                                        </w:rPr>
+                                        <w:t>201607221</w:t>
+                                      </w:r>
+                                    </w:p>
+                                  </w:tc>
+                                </w:tr>
+                                <w:tr>
+                                  <w:tc>
+                                    <w:tcPr>
+                                      <w:tcW w:w="6941" w:type="dxa"/>
+                                    </w:tcPr>
+                                    <w:p>
+                                      <w:r>
+                                        <w:t>Søren Schou Mathiasen</w:t>
+                                      </w:r>
+                                    </w:p>
+                                  </w:tc>
+                                  <w:tc>
+                                    <w:tcPr>
+                                      <w:tcW w:w="2687" w:type="dxa"/>
+                                    </w:tcPr>
+                                    <w:p>
+                                      <w:r>
+                                        <w:t>201605264</w:t>
+                                      </w:r>
+                                    </w:p>
+                                  </w:tc>
+                                </w:tr>
+                                <w:tr>
+                                  <w:tc>
+                                    <w:tcPr>
+                                      <w:tcW w:w="6941" w:type="dxa"/>
+                                    </w:tcPr>
+                                    <w:p>
+                                      <w:r>
+                                        <w:t>Martin Haugaard Andersen</w:t>
+                                      </w:r>
+                                    </w:p>
+                                  </w:tc>
+                                  <w:tc>
+                                    <w:tcPr>
+                                      <w:tcW w:w="2687" w:type="dxa"/>
+                                    </w:tcPr>
+                                    <w:p>
+                                      <w:r>
+                                        <w:t>201605036</w:t>
+                                      </w:r>
+                                    </w:p>
+                                  </w:tc>
+                                </w:tr>
+                                <w:tr>
+                                  <w:tc>
+                                    <w:tcPr>
+                                      <w:tcW w:w="6941" w:type="dxa"/>
+                                    </w:tcPr>
+                                    <w:p>
+                                      <w:r>
+                                        <w:t xml:space="preserve">Alexander Lichtenstein Davidsen </w:t>
+                                      </w:r>
+                                    </w:p>
+                                  </w:tc>
+                                  <w:tc>
+                                    <w:tcPr>
+                                      <w:tcW w:w="2687" w:type="dxa"/>
+                                    </w:tcPr>
+                                    <w:p>
+                                      <w:r>
+                                        <w:t>201608479</w:t>
+                                      </w:r>
+                                    </w:p>
+                                  </w:tc>
+                                </w:tr>
+                              </w:tbl>
+                              <w:p>
+                                <w:pPr>
+                                  <w:pStyle w:val="Ingenafstand"/>
+                                  <w:jc w:val="center"/>
+                                  <w:rPr>
+                                    <w:color w:val="5B9BD5" w:themeColor="accent1"/>
+                                  </w:rPr>
+                                </w:pPr>
+                              </w:p>
+                            </w:txbxContent>
+                          </wps:txbx>
+                          <wps:bodyPr rot="0" spcFirstLastPara="0" vertOverflow="overflow" horzOverflow="overflow" vert="horz" wrap="square" lIns="0" tIns="0" rIns="0" bIns="0" numCol="1" spcCol="0" rtlCol="0" fromWordArt="0" anchor="b" anchorCtr="0" forceAA="0" compatLnSpc="1">
+                            <a:prstTxWarp prst="textNoShape">
+                              <a:avLst/>
+                            </a:prstTxWarp>
+                            <a:noAutofit/>
+                          </wps:bodyPr>
+                        </wps:wsp>
+                      </a:graphicData>
+                    </a:graphic>
+                    <wp14:sizeRelH relativeFrom="margin">
+                      <wp14:pctWidth>100000</wp14:pctWidth>
+                    </wp14:sizeRelH>
+                    <wp14:sizeRelV relativeFrom="margin">
+                      <wp14:pctHeight>0</wp14:pctHeight>
+                    </wp14:sizeRelV>
+                  </wp:anchor>
+                </w:drawing>
+              </mc:Choice>
+              <mc:Fallback>
+                <w:pict>
+                  <v:shapetype w14:anchorId="087D07E7" id="_x0000_t202" coordsize="21600,21600" o:spt="202" path="m,l,21600r21600,l21600,xe">
+                    <v:stroke joinstyle="miter"/>
+                    <v:path gradientshapeok="t" o:connecttype="rect"/>
+                  </v:shapetype>
+                  <v:shape id="Tekstfelt 8" o:spid="_x0000_s1026" type="#_x0000_t202" style="position:absolute;margin-left:464.8pt;margin-top:684.95pt;width:516pt;height:102.8pt;z-index:251662336;visibility:visible;mso-wrap-style:square;mso-width-percent:1000;mso-height-percent:0;mso-wrap-distance-left:9pt;mso-wrap-distance-top:0;mso-wrap-distance-right:9pt;mso-wrap-distance-bottom:0;mso-position-horizontal:right;mso-position-horizontal-relative:margin;mso-position-vertical:absolute;mso-position-vertical-relative:page;mso-width-percent:1000;mso-height-percent:0;mso-width-relative:margin;mso-height-relative:margin;v-text-anchor:bottom" o:gfxdata="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" filled="f" stroked="f" strokeweight=".5pt">
+                    <v:textbox inset="0,0,0,0">
+                      <w:txbxContent>
+                        <w:tbl>
+                          <w:tblPr>
+                            <w:tblStyle w:val="Tabel-Gitter"/>
+                            <w:tblW w:w="0" w:type="auto"/>
+                            <w:tblLook w:val="04A0" w:firstRow="1" w:lastRow="0" w:firstColumn="1" w:lastColumn="0" w:noHBand="0" w:noVBand="1"/>
+                          </w:tblPr>
+                          <w:tblGrid>
+                            <w:gridCol w:w="6916"/>
+                            <w:gridCol w:w="2680"/>
+                          </w:tblGrid>
+                          <w:tr>
+                            <w:tc>
+                              <w:tcPr>
+                                <w:tcW w:w="6941" w:type="dxa"/>
+                              </w:tcPr>
+                              <w:p>
+                                <w:r>
+                                  <w:t>Navn</w:t>
+                                </w:r>
+                              </w:p>
+                            </w:tc>
+                            <w:tc>
+                              <w:tcPr>
+                                <w:tcW w:w="2687" w:type="dxa"/>
+                              </w:tcPr>
+                              <w:p>
+                                <w:proofErr w:type="spellStart"/>
+                                <w:r>
+                                  <w:t>Studienr</w:t>
+                                </w:r>
+                                <w:proofErr w:type="spellEnd"/>
+                              </w:p>
+                            </w:tc>
+                          </w:tr>
+                          <w:tr>
+                            <w:tc>
+                              <w:tcPr>
+                                <w:tcW w:w="6941" w:type="dxa"/>
+                              </w:tcPr>
+                              <w:p>
+                                <w:r>
+                                  <w:t>Frederik Kastrup Mortensen</w:t>
+                                </w:r>
+                              </w:p>
+                            </w:tc>
+                            <w:tc>
+                              <w:tcPr>
+                                <w:tcW w:w="2687" w:type="dxa"/>
+                              </w:tcPr>
+                              <w:p>
+                                <w:pPr>
+                                  <w:rPr>
+                                    <w:rFonts w:cstheme="minorHAnsi"/>
+                                    <w:b/>
+                                  </w:rPr>
+                                </w:pPr>
+                                <w:r>
+                                  <w:rPr>
+                                    <w:rStyle w:val="Strk"/>
+                                    <w:rFonts w:cstheme="minorHAnsi"/>
+                                    <w:color w:val="212121"/>
+                                    <w:shd w:val="clear" w:color="auto" w:fill="FFFFFF"/>
+                                  </w:rPr>
+                                  <w:t>201607221</w:t>
+                                </w:r>
+                              </w:p>
+                            </w:tc>
+                          </w:tr>
+                          <w:tr>
+                            <w:tc>
+                              <w:tcPr>
+                                <w:tcW w:w="6941" w:type="dxa"/>
+                              </w:tcPr>
+                              <w:p>
+                                <w:r>
+                                  <w:t>Søren Schou Mathiasen</w:t>
+                                </w:r>
+                              </w:p>
+                            </w:tc>
+                            <w:tc>
+                              <w:tcPr>
+                                <w:tcW w:w="2687" w:type="dxa"/>
+                              </w:tcPr>
+                              <w:p>
+                                <w:r>
+                                  <w:t>201605264</w:t>
+                                </w:r>
+                              </w:p>
+                            </w:tc>
+                          </w:tr>
+                          <w:tr>
+                            <w:tc>
+                              <w:tcPr>
+                                <w:tcW w:w="6941" w:type="dxa"/>
+                              </w:tcPr>
+                              <w:p>
+                                <w:r>
+                                  <w:t>Martin Haugaard Andersen</w:t>
+                                </w:r>
+                              </w:p>
+                            </w:tc>
+                            <w:tc>
+                              <w:tcPr>
+                                <w:tcW w:w="2687" w:type="dxa"/>
+                              </w:tcPr>
+                              <w:p>
+                                <w:r>
+                                  <w:t>201605036</w:t>
+                                </w:r>
+                              </w:p>
+                            </w:tc>
+                          </w:tr>
+                          <w:tr>
+                            <w:tc>
+                              <w:tcPr>
+                                <w:tcW w:w="6941" w:type="dxa"/>
+                              </w:tcPr>
+                              <w:p>
+                                <w:r>
+                                  <w:t xml:space="preserve">Alexander Lichtenstein Davidsen </w:t>
+                                </w:r>
+                              </w:p>
+                            </w:tc>
+                            <w:tc>
+                              <w:tcPr>
+                                <w:tcW w:w="2687" w:type="dxa"/>
+                              </w:tcPr>
+                              <w:p>
+                                <w:r>
+                                  <w:t>201608479</w:t>
+                                </w:r>
+                              </w:p>
+                            </w:tc>
+                          </w:tr>
+                        </w:tbl>
+                        <w:p>
+                          <w:pPr>
+                            <w:pStyle w:val="Ingenafstand"/>
+                            <w:jc w:val="center"/>
+                            <w:rPr>
+                              <w:color w:val="5B9BD5" w:themeColor="accent1"/>
+                            </w:rPr>
+                          </w:pPr>
+                        </w:p>
+                      </w:txbxContent>
+                    </v:textbox>
+                    <w10:wrap anchorx="margin" anchory="page"/>
+                  </v:shape>
+                </w:pict>
+              </mc:Fallback>
+            </mc:AlternateContent>
+          </w:r>
+          <w:r>
+            <w:rPr>
+              <w:noProof/>
+            </w:rPr>
+            <w:drawing>
+              <wp:anchor distT="0" distB="0" distL="114300" distR="114300" simplePos="0" relativeHeight="251660288" behindDoc="1" locked="0" layoutInCell="1" allowOverlap="1">
+                <wp:simplePos x="0" y="0"/>
+                <wp:positionH relativeFrom="margin">
+                  <wp:align>center</wp:align>
+                </wp:positionH>
+                <wp:positionV relativeFrom="paragraph">
+                  <wp:posOffset>496570</wp:posOffset>
+                </wp:positionV>
+                <wp:extent cx="3209925" cy="3098165"/>
+                <wp:effectExtent l="0" t="0" r="9525" b="6985"/>
+                <wp:wrapTight wrapText="bothSides">
+                  <wp:wrapPolygon edited="0">
+                    <wp:start x="0" y="0"/>
+                    <wp:lineTo x="0" y="21516"/>
+                    <wp:lineTo x="21536" y="21516"/>
+                    <wp:lineTo x="21536" y="0"/>
+                    <wp:lineTo x="0" y="0"/>
+                  </wp:wrapPolygon>
+                </wp:wrapTight>
+                <wp:docPr id="7" name="Billede 7" descr="Billedresultat for protocol stack"/>
+                <wp:cNvGraphicFramePr>
+                  <a:graphicFrameLocks xmlns:a="http://schemas.openxmlformats.org/drawingml/2006/main" noChangeAspect="1"/>
+                </wp:cNvGraphicFramePr>
+                <a:graphic xmlns:a="http://schemas.openxmlformats.org/drawingml/2006/main">
+                  <a:graphicData uri="http://schemas.openxmlformats.org/drawingml/2006/picture">
+                    <pic:pic xmlns:pic="http://schemas.openxmlformats.org/drawingml/2006/picture">
+                      <pic:nvPicPr>
+                        <pic:cNvPr id="0" name="Picture 1" descr="Billedresultat for protocol stack"/>
+                        <pic:cNvPicPr>
+                          <a:picLocks noChangeAspect="1" noChangeArrowheads="1"/>
+                        </pic:cNvPicPr>
+                      </pic:nvPicPr>
+                      <pic:blipFill>
+                        <a:blip r:embed="rId10">
+                          <a:extLst>
+                            <a:ext uri="{28A0092B-C50C-407E-A947-70E740481C1C}">
+                              <a14:useLocalDpi xmlns:a14="http://schemas.microsoft.com/office/drawing/2010/main" val="0"/>
+                            </a:ext>
+                          </a:extLst>
+                        </a:blip>
+                        <a:srcRect/>
+                        <a:stretch>
+                          <a:fillRect/>
+                        </a:stretch>
+                      </pic:blipFill>
+                      <pic:spPr bwMode="auto">
+                        <a:xfrm>
+                          <a:off x="0" y="0"/>
+                          <a:ext cx="3209925" cy="3098165"/>
+                        </a:xfrm>
+                        <a:prstGeom prst="rect">
+                          <a:avLst/>
+                        </a:prstGeom>
+                        <a:noFill/>
+                        <a:ln>
+                          <a:noFill/>
+                        </a:ln>
+                      </pic:spPr>
+                    </pic:pic>
+                  </a:graphicData>
+                </a:graphic>
+                <wp14:sizeRelH relativeFrom="margin">
+                  <wp14:pctWidth>0</wp14:pctWidth>
+                </wp14:sizeRelH>
+                <wp14:sizeRelV relativeFrom="margin">
+                  <wp14:pctHeight>0</wp14:pctHeight>
+                </wp14:sizeRelV>
+              </wp:anchor>
+            </w:drawing>
+          </w:r>
+          <w:r>
+            <w:br w:type="page"/>
+          </w:r>
+        </w:p>
+      </w:sdtContent>
+    </w:sdt>
     <w:p>
       <w:pPr>
         <w:pStyle w:val="Overskrift1"/>
-        <w:rPr>
-          <w:lang w:val="en-US"/>
-        </w:rPr>
-      </w:pPr>
-      <w:r>
-        <w:rPr>
-          <w:lang w:val="en-US"/>
-        </w:rPr>
+        <w:spacing w:line="276" w:lineRule="auto"/>
+      </w:pPr>
+    </w:p>
+    <w:p>
+      <w:pPr>
+        <w:pStyle w:val="Overskrift1"/>
+        <w:spacing w:line="276" w:lineRule="auto"/>
+      </w:pPr>
+      <w:r>
         <w:t>Introduktion</w:t>
       </w:r>
     </w:p>
     <w:p>
-      <w:r>
-        <w:t>Denne øvelse går ud på at lav</w:t>
-      </w:r>
-      <w:r>
-        <w:t>e en server og klient, der kan sende sende og modtage en vilkårlig fil. Kommunikationen skal ske gennem serielporte. Gruppen skal implementere Linklayer, Transportlayer og Applicationlayer.</w:t>
-      </w:r>
-      <w:r>
-        <w:t xml:space="preserve"> Det fysiske lag er allerede implementeret i form af to RS-232 porte via et null modem.</w:t>
-      </w:r>
-    </w:p>
-    <w:p>
-      <w:pPr>
-        <w:rPr>
-          <w:b/>
-        </w:rPr>
-      </w:pPr>
-      <w:r>
-        <w:rPr>
-          <w:b/>
-        </w:rPr>
-        <w:t>Smid lidt mere intro på måske.</w:t>
-      </w:r>
-      <w:bookmarkStart w:id="0" w:name="_GoBack"/>
-      <w:bookmarkEnd w:id="0"/>
+      <w:pPr>
+        <w:spacing w:line="276" w:lineRule="auto"/>
+      </w:pPr>
+      <w:r>
+        <w:t>Denne øvelse går ud på at</w:t>
+      </w:r>
+      <w:r>
+        <w:t xml:space="preserve"> designe og implementere</w:t>
+      </w:r>
+      <w:r>
+        <w:t xml:space="preserve"> en server og klient, der kan sende </w:t>
+      </w:r>
+      <w:proofErr w:type="spellStart"/>
+      <w:r>
+        <w:t>sende</w:t>
+      </w:r>
+      <w:proofErr w:type="spellEnd"/>
+      <w:r>
+        <w:t xml:space="preserve"> og modtage en vilkårlig fil.</w:t>
+      </w:r>
+      <w:r>
+        <w:t xml:space="preserve"> For at dette kan lade sig gøre, implementeres der en protokol stak.</w:t>
+      </w:r>
+      <w:r>
+        <w:t xml:space="preserve"> </w:t>
+      </w:r>
+      <w:r>
+        <w:t xml:space="preserve">Herunder skal der implementeres et </w:t>
+      </w:r>
+      <w:proofErr w:type="spellStart"/>
+      <w:r>
+        <w:t>Linklayer</w:t>
+      </w:r>
+      <w:proofErr w:type="spellEnd"/>
+      <w:r>
+        <w:t xml:space="preserve">, </w:t>
+      </w:r>
+      <w:proofErr w:type="spellStart"/>
+      <w:r>
+        <w:t>Transportlayer</w:t>
+      </w:r>
+      <w:proofErr w:type="spellEnd"/>
+      <w:r>
+        <w:t xml:space="preserve"> og </w:t>
+      </w:r>
+      <w:proofErr w:type="spellStart"/>
+      <w:r>
+        <w:t>Applicationlayer</w:t>
+      </w:r>
+      <w:proofErr w:type="spellEnd"/>
+      <w:r>
+        <w:t xml:space="preserve">. Det fysiske lag er allerede implementeret i form af to RS-232 porte via et </w:t>
+      </w:r>
+      <w:proofErr w:type="spellStart"/>
+      <w:r>
+        <w:t>null</w:t>
+      </w:r>
+      <w:proofErr w:type="spellEnd"/>
+      <w:r>
+        <w:t xml:space="preserve"> modem.</w:t>
+      </w:r>
+      <w:r>
+        <w:t xml:space="preserve"> </w:t>
+      </w:r>
+      <w:r>
+        <w:t>Kommunikationen skal ske gennem serielporte.</w:t>
+      </w:r>
+      <w:r>
+        <w:t xml:space="preserve"> </w:t>
+      </w:r>
+    </w:p>
+    <w:p>
+      <w:pPr>
+        <w:spacing w:line="276" w:lineRule="auto"/>
+      </w:pPr>
+      <w:r>
+        <w:t xml:space="preserve">Systemet skal give mulighed for at der fra en virtual computer, kan overføres en fil til en anden virtuel computer. Her placeres server og klient på hver sin virtuelle computer. Klienten anmoder serveren hvilken fil den gerne vil have. Serveren skal her modtage beskeden og indlæse den fil klienten har anmodet. Filen skal nu sendes fra server til klient med en </w:t>
+      </w:r>
+      <w:proofErr w:type="spellStart"/>
+      <w:r>
+        <w:t>payload</w:t>
+      </w:r>
+      <w:proofErr w:type="spellEnd"/>
+      <w:r>
+        <w:t xml:space="preserve"> på 1000 bytes ad gangen. Klient skal modtage disse pakker og gemme dem i en fil. </w:t>
+      </w:r>
     </w:p>
     <w:p>
       <w:pPr>
         <w:pStyle w:val="Overskrift1"/>
+        <w:spacing w:line="276" w:lineRule="auto"/>
       </w:pPr>
       <w:r>
         <w:t>Loopback porte</w:t>
       </w:r>
     </w:p>
     <w:p>
-      <w:r>
-        <w:t>For at kunne teste overførslerne på en virtual machine, er der brugt loopback porte som simulerer null modem. Da de udleverede loopback porte ikke fungerer, bruges der i stedet et kernemodul med navnet tty0tty</w:t>
+      <w:pPr>
+        <w:spacing w:line="276" w:lineRule="auto"/>
+      </w:pPr>
+      <w:r>
+        <w:t xml:space="preserve">For at kunne teste overførslerne på en virtual </w:t>
+      </w:r>
+      <w:proofErr w:type="spellStart"/>
+      <w:r>
+        <w:t>machine</w:t>
+      </w:r>
+      <w:proofErr w:type="spellEnd"/>
+      <w:r>
+        <w:t xml:space="preserve">, er der brugt loopback porte som simulerer </w:t>
+      </w:r>
+      <w:proofErr w:type="spellStart"/>
+      <w:r>
+        <w:t>null</w:t>
+      </w:r>
+      <w:proofErr w:type="spellEnd"/>
+      <w:r>
+        <w:t xml:space="preserve"> modem. Da de udleverede loopback porte ikke fungerer, bruges der i stedet et kernemodul med navnet tty0</w:t>
+      </w:r>
+      <w:proofErr w:type="gramStart"/>
+      <w:r>
+        <w:t>tty</w:t>
       </w:r>
       <w:r>
         <w:rPr>
@@ -69,6 +863,7 @@
         </w:rPr>
         <w:t>[</w:t>
       </w:r>
+      <w:proofErr w:type="gramEnd"/>
       <w:r>
         <w:rPr>
           <w:rStyle w:val="Fodnotehenvisning"/>
@@ -85,7 +880,15 @@
         <w:t xml:space="preserve">. </w:t>
       </w:r>
       <w:r>
-        <w:t xml:space="preserve"> For at bygge dette modul skal en dependency ændres</w:t>
+        <w:t xml:space="preserve"> For at bygge dette modul skal en </w:t>
+      </w:r>
+      <w:proofErr w:type="spellStart"/>
+      <w:r>
+        <w:t>dependency</w:t>
+      </w:r>
+      <w:proofErr w:type="spellEnd"/>
+      <w:r>
+        <w:t xml:space="preserve"> ændres</w:t>
       </w:r>
       <w:r>
         <w:t>. Dette gøres i tty0tty</w:t>
@@ -94,18 +897,75 @@
         <w:t>.c hvor ”</w:t>
       </w:r>
       <w:r>
-        <w:t xml:space="preserve"> #include &lt;linux/sched/signal.h&gt;</w:t>
+        <w:t xml:space="preserve"> #</w:t>
+      </w:r>
+      <w:proofErr w:type="spellStart"/>
+      <w:r>
+        <w:t>include</w:t>
+      </w:r>
+      <w:proofErr w:type="spellEnd"/>
+      <w:r>
+        <w:t xml:space="preserve"> &lt;</w:t>
+      </w:r>
+      <w:proofErr w:type="spellStart"/>
+      <w:r>
+        <w:t>linux</w:t>
+      </w:r>
+      <w:proofErr w:type="spellEnd"/>
+      <w:r>
+        <w:t>/</w:t>
+      </w:r>
+      <w:proofErr w:type="spellStart"/>
+      <w:r>
+        <w:t>sched</w:t>
+      </w:r>
+      <w:proofErr w:type="spellEnd"/>
+      <w:r>
+        <w:t>/</w:t>
+      </w:r>
+      <w:proofErr w:type="spellStart"/>
+      <w:r>
+        <w:t>signal.h</w:t>
+      </w:r>
+      <w:proofErr w:type="spellEnd"/>
+      <w:r>
+        <w:t>&gt;</w:t>
       </w:r>
       <w:r>
         <w:t>” skal indsættes,</w:t>
       </w:r>
       <w:r>
-        <w:t xml:space="preserve"> og så kan modulet bygges og indsættes. Hver gang maskinen er genstartet skal modules bygges og indsættes på ny. Derefter er det muligt at køre loopback på portene: /dev/tnt0 og /dev/tnt1 med flere.</w:t>
+        <w:t xml:space="preserve"> og så kan modulet bygges og indsættes. Hver gang maskinen er genstartet skal </w:t>
+      </w:r>
+      <w:proofErr w:type="spellStart"/>
+      <w:r>
+        <w:t>modules</w:t>
+      </w:r>
+      <w:proofErr w:type="spellEnd"/>
+      <w:r>
+        <w:t xml:space="preserve"> bygges og indsættes på ny. Derefter er det muligt at køre loopback på portene: /</w:t>
+      </w:r>
+      <w:proofErr w:type="spellStart"/>
+      <w:r>
+        <w:t>dev</w:t>
+      </w:r>
+      <w:proofErr w:type="spellEnd"/>
+      <w:r>
+        <w:t>/tnt0 og /</w:t>
+      </w:r>
+      <w:proofErr w:type="spellStart"/>
+      <w:r>
+        <w:t>dev</w:t>
+      </w:r>
+      <w:proofErr w:type="spellEnd"/>
+      <w:r>
+        <w:t>/tnt1 med flere.</w:t>
       </w:r>
     </w:p>
     <w:p>
       <w:pPr>
         <w:pStyle w:val="Overskrift1"/>
+        <w:spacing w:line="276" w:lineRule="auto"/>
       </w:pPr>
       <w:r>
         <w:t>Link</w:t>
@@ -113,19 +973,76 @@
       <w:r>
         <w:t xml:space="preserve"> </w:t>
       </w:r>
+      <w:proofErr w:type="spellStart"/>
       <w:r>
         <w:t>layer</w:t>
       </w:r>
-    </w:p>
-    <w:p>
-      <w:r>
-        <w:t>Dette lag ligger lige over det fysiske lag. I dette lag implementeres en SLIP protokol der bruges til at frame en datapakke. Denne pakke bliver framet ved hjælp af to delimiters, der i dette tilfælde er karakteren ’A’. Da denne karakter nu er delimiter, skal alle A’er der findes inde i den framede pakke laves om til ”BC”, og da ’B’ nu bruges til at lave et ’A’ skal ’B’ så udskiftes med ’BC’. Når denne framing er fuldført skal linklaget sende datapakken over det fysiske lag, og derefter skal det igen modtages hos en anden bruger og det modtaget data skal ud af framen og de omdannede karakterer skal laves om til det de var da de blev sendt.</w:t>
-      </w:r>
-      <w:r>
-        <w:t xml:space="preserve"> I gruppens implementering er en smule fejlhåndtering implementeret, for at løse et problem med en meget fejlfuld overførsel mellem to virtual machines. Hvis modtaget data ikke begynder med delimiteren, så kan hele denne datamængde ikke frames korrekt, og derfor returnerer linklaget med værdien -1.</w:t>
-      </w:r>
-    </w:p>
-    <w:p>
+      <w:proofErr w:type="spellEnd"/>
+    </w:p>
+    <w:p>
+      <w:pPr>
+        <w:spacing w:line="276" w:lineRule="auto"/>
+      </w:pPr>
+      <w:r>
+        <w:t xml:space="preserve">Dette lag ligger lige over det fysiske lag. I dette lag implementeres en SLIP protokol der bruges til at frame en datapakke. Denne pakke bliver </w:t>
+      </w:r>
+      <w:proofErr w:type="spellStart"/>
+      <w:r>
+        <w:t>framet</w:t>
+      </w:r>
+      <w:proofErr w:type="spellEnd"/>
+      <w:r>
+        <w:t xml:space="preserve"> ved hjælp af to </w:t>
+      </w:r>
+      <w:proofErr w:type="spellStart"/>
+      <w:r>
+        <w:t>delimiters</w:t>
+      </w:r>
+      <w:proofErr w:type="spellEnd"/>
+      <w:r>
+        <w:t xml:space="preserve">, der i dette tilfælde er karakteren ’A’. Da denne karakter nu er delimiter, skal alle A’er der findes inde i den </w:t>
+      </w:r>
+      <w:proofErr w:type="spellStart"/>
+      <w:r>
+        <w:t>framede</w:t>
+      </w:r>
+      <w:proofErr w:type="spellEnd"/>
+      <w:r>
+        <w:t xml:space="preserve"> pakke laves om til ”BC”, og da ’B’ nu bruges til at lave et ’A’ skal ’B’ så udskiftes med ’BC’. Når denne framing er </w:t>
+      </w:r>
+      <w:proofErr w:type="gramStart"/>
+      <w:r>
+        <w:t>fuldført</w:t>
+      </w:r>
+      <w:proofErr w:type="gramEnd"/>
+      <w:r>
+        <w:t xml:space="preserve"> skal linklaget sende datapakken over det fysiske lag, og derefter skal det igen modtages hos en anden bruger og det modtaget data skal ud af framen og de omdannede karakterer skal laves om til det de var da de blev sendt.</w:t>
+      </w:r>
+      <w:r>
+        <w:t xml:space="preserve"> I gruppens implementering er en smule fejlhåndtering implementeret, for at løse et problem med en meget fejlfuld overførsel mellem to virtual </w:t>
+      </w:r>
+      <w:proofErr w:type="spellStart"/>
+      <w:r>
+        <w:t>machines</w:t>
+      </w:r>
+      <w:proofErr w:type="spellEnd"/>
+      <w:r>
+        <w:t xml:space="preserve">. Hvis modtaget data ikke begynder med </w:t>
+      </w:r>
+      <w:proofErr w:type="spellStart"/>
+      <w:r>
+        <w:t>delimiteren</w:t>
+      </w:r>
+      <w:proofErr w:type="spellEnd"/>
+      <w:r>
+        <w:t>, så kan hele denne datamængde ikke frames korrekt, og derfor returnerer linklaget med værdien -1.</w:t>
+      </w:r>
+    </w:p>
+    <w:p>
+      <w:pPr>
+        <w:spacing w:line="276" w:lineRule="auto"/>
+        <w:jc w:val="center"/>
+      </w:pPr>
       <w:r>
         <w:rPr>
           <w:noProof/>
@@ -148,7 +1065,7 @@
                     <pic:cNvPicPr/>
                   </pic:nvPicPr>
                   <pic:blipFill>
-                    <a:blip r:embed="rId7"/>
+                    <a:blip r:embed="rId11"/>
                     <a:stretch>
                       <a:fillRect/>
                     </a:stretch>
@@ -167,9 +1084,6 @@
             </a:graphic>
           </wp:inline>
         </w:drawing>
-      </w:r>
-      <w:r>
-        <w:t xml:space="preserve"> </w:t>
       </w:r>
       <w:r>
         <w:rPr>
@@ -192,7 +1106,7 @@
                     <pic:cNvPicPr/>
                   </pic:nvPicPr>
                   <pic:blipFill>
-                    <a:blip r:embed="rId8"/>
+                    <a:blip r:embed="rId12"/>
                     <a:stretch>
                       <a:fillRect/>
                     </a:stretch>
@@ -216,23 +1130,85 @@
     <w:p>
       <w:pPr>
         <w:pStyle w:val="Overskrift1"/>
-      </w:pPr>
-      <w:r>
-        <w:t>Transport layer</w:t>
-      </w:r>
-    </w:p>
-    <w:p>
-      <w:r>
-        <w:t xml:space="preserve">I transportlaget implementeres en stop-and-wait protokol som sikrer pålidelig overførsel. </w:t>
-      </w:r>
-      <w:r>
-        <w:t>Det vil sige at den data der modtages skal være fejlfri og komme i korrekt rækefølge.</w:t>
-      </w:r>
-      <w:r>
-        <w:t xml:space="preserve"> Dette sikres ved at der på afsenders side udregnes en checksum baseret på dataen der sendes afsted. Denne checksum sendes med i datapakken. På modtagers side udregnes en checksum igen, baseret på den modtagne data (minus den modtagne checksum) og denne sammenlignes med den modtagne checksum. Stemmer disse ikke overens er der sket en fejl under overførslen, og en NAK besked skal derfor sendes tilbage til afsender så dataen kan sendes igen. Stemmer checksummene overens, så sendes en ACK besked tilbage til afsender, og mere data kan herefter sendes til modtageren.</w:t>
-      </w:r>
-    </w:p>
-    <w:p>
+        <w:spacing w:line="276" w:lineRule="auto"/>
+      </w:pPr>
+      <w:r>
+        <w:t xml:space="preserve">Transport </w:t>
+      </w:r>
+      <w:proofErr w:type="spellStart"/>
+      <w:r>
+        <w:t>layer</w:t>
+      </w:r>
+      <w:proofErr w:type="spellEnd"/>
+    </w:p>
+    <w:p>
+      <w:pPr>
+        <w:spacing w:line="276" w:lineRule="auto"/>
+      </w:pPr>
+      <w:r>
+        <w:t>I transportlaget implementeres en stop-and-</w:t>
+      </w:r>
+      <w:proofErr w:type="spellStart"/>
+      <w:r>
+        <w:t>wait</w:t>
+      </w:r>
+      <w:proofErr w:type="spellEnd"/>
+      <w:r>
+        <w:t xml:space="preserve"> protokol som sikrer pålidelig overførsel. </w:t>
+      </w:r>
+      <w:r>
+        <w:t xml:space="preserve">Det vil sige at den data der </w:t>
+      </w:r>
+      <w:proofErr w:type="gramStart"/>
+      <w:r>
+        <w:t>modtages</w:t>
+      </w:r>
+      <w:proofErr w:type="gramEnd"/>
+      <w:r>
+        <w:t xml:space="preserve"> skal være fejlfri og komme i korrekt </w:t>
+      </w:r>
+      <w:proofErr w:type="spellStart"/>
+      <w:r>
+        <w:t>rækefølge</w:t>
+      </w:r>
+      <w:proofErr w:type="spellEnd"/>
+      <w:r>
+        <w:t>.</w:t>
+      </w:r>
+      <w:r>
+        <w:t xml:space="preserve"> Dette sikres ved at der på afsenders side udregnes en checksum baseret på </w:t>
+      </w:r>
+      <w:proofErr w:type="spellStart"/>
+      <w:r>
+        <w:t>dataen</w:t>
+      </w:r>
+      <w:proofErr w:type="spellEnd"/>
+      <w:r>
+        <w:t xml:space="preserve"> der sendes afsted. Denne checksum sendes med i datapakken. På modtagers side udregnes en checksum igen, baseret på den modtagne data (minus den modtagne checksum) og denne sammenlignes med den modtagne checksum. Stemmer disse ikke overens er der sket en fejl under overførslen, og en NAK besked skal derfor sendes tilbage til afsender så </w:t>
+      </w:r>
+      <w:proofErr w:type="spellStart"/>
+      <w:r>
+        <w:t>dataen</w:t>
+      </w:r>
+      <w:proofErr w:type="spellEnd"/>
+      <w:r>
+        <w:t xml:space="preserve"> kan sendes igen. Stemmer </w:t>
+      </w:r>
+      <w:proofErr w:type="spellStart"/>
+      <w:r>
+        <w:t>checksummene</w:t>
+      </w:r>
+      <w:proofErr w:type="spellEnd"/>
+      <w:r>
+        <w:t xml:space="preserve"> overens, så sendes en ACK besked tilbage til afsender, og mere data kan herefter sendes til modtageren.</w:t>
+      </w:r>
+    </w:p>
+    <w:p>
+      <w:pPr>
+        <w:keepNext/>
+        <w:spacing w:line="276" w:lineRule="auto"/>
+        <w:jc w:val="center"/>
+      </w:pPr>
       <w:r>
         <w:rPr>
           <w:noProof/>
@@ -254,7 +1230,7 @@
                     <pic:cNvPicPr/>
                   </pic:nvPicPr>
                   <pic:blipFill>
-                    <a:blip r:embed="rId9"/>
+                    <a:blip r:embed="rId13"/>
                     <a:stretch>
                       <a:fillRect/>
                     </a:stretch>
@@ -277,35 +1253,102 @@
     </w:p>
     <w:p>
       <w:pPr>
+        <w:pStyle w:val="Billedtekst"/>
+        <w:spacing w:line="276" w:lineRule="auto"/>
+        <w:jc w:val="center"/>
+      </w:pPr>
+      <w:r>
+        <w:t xml:space="preserve">Figur </w:t>
+      </w:r>
+      <w:fldSimple w:instr=" SEQ Figur \* ARABIC ">
+        <w:r>
+          <w:rPr>
+            <w:noProof/>
+          </w:rPr>
+          <w:t>1</w:t>
+        </w:r>
+      </w:fldSimple>
+      <w:r>
+        <w:t>: Diagram over datapakke</w:t>
+      </w:r>
+    </w:p>
+    <w:p>
+      <w:pPr>
         <w:pStyle w:val="Overskrift2"/>
+        <w:spacing w:line="276" w:lineRule="auto"/>
       </w:pPr>
       <w:r>
         <w:t>Sender</w:t>
       </w:r>
     </w:p>
     <w:p>
-      <w:r>
-        <w:t>I gruppens implementering af transportlagets sender laves der et bytearray som er datapakken der skal sendes afsted. I denne sættes SEQ til det aktuelle sekvensnummer for pakken, og TYPE sættes til 0 for at vise at det er en data transmission og ikke en ACK. Så kopieres dataen ind i bagefter headeren. Efter dette udregnes checksum og indsættes i de første to bytes. Ønskes en simuleret datafejl ændres checksummen her. Derefter sendes datapakken til link laget.</w:t>
-      </w:r>
-    </w:p>
-    <w:p>
+      <w:pPr>
+        <w:spacing w:line="276" w:lineRule="auto"/>
+      </w:pPr>
+      <w:r>
+        <w:t xml:space="preserve">I gruppens implementering af transportlagets sender laves der et bytearray som er datapakken der skal sendes afsted. I denne sættes SEQ til det aktuelle sekvensnummer for pakken, og TYPE sættes til 0 for at vise at det er en </w:t>
+      </w:r>
+      <w:proofErr w:type="gramStart"/>
+      <w:r>
+        <w:t>data transmission</w:t>
+      </w:r>
+      <w:proofErr w:type="gramEnd"/>
+      <w:r>
+        <w:t xml:space="preserve"> og ikke en ACK. Så kopieres </w:t>
+      </w:r>
+      <w:proofErr w:type="spellStart"/>
+      <w:r>
+        <w:t>dataen</w:t>
+      </w:r>
+      <w:proofErr w:type="spellEnd"/>
+      <w:r>
+        <w:t xml:space="preserve"> ind i bagefter </w:t>
+      </w:r>
+      <w:proofErr w:type="spellStart"/>
+      <w:r>
+        <w:t>headeren</w:t>
+      </w:r>
+      <w:proofErr w:type="spellEnd"/>
+      <w:r>
+        <w:t xml:space="preserve">. Efter dette </w:t>
+      </w:r>
+      <w:proofErr w:type="gramStart"/>
+      <w:r>
+        <w:t>udregnes checksum</w:t>
+      </w:r>
+      <w:proofErr w:type="gramEnd"/>
+      <w:r>
+        <w:t xml:space="preserve"> og indsættes i de første to bytes. Ønskes en simuleret datafejl ændres checksummen her. Derefter sendes datapakken til link laget.</w:t>
+      </w:r>
+    </w:p>
+    <w:p>
+      <w:pPr>
+        <w:spacing w:line="276" w:lineRule="auto"/>
+      </w:pPr>
       <w:r>
         <w:t xml:space="preserve">Efter afsendelsen ventes der på en ACK besked. </w:t>
       </w:r>
       <w:r>
-        <w:t>Hvis denne modtages korrekt (har en rigtig checksum) og indeholder det samme sekvensnummer som datapakken der senest blev afsendt, så har modtageren modtaget datapakken korrekt. Er der fejl i checksummen eller er sekvensnummer forkert, sendes seneste datapakke afsted igen. Hvis der ikke er modtaget en ACK besked inden for et vist tidsrum, så sendes datapakken også afsted igen.</w:t>
+        <w:t xml:space="preserve">Hvis denne modtages korrekt (har en rigtig checksum) og indeholder det samme sekvensnummer som datapakken der senest blev afsendt, så har modtageren </w:t>
+      </w:r>
+      <w:r>
+        <w:lastRenderedPageBreak/>
+        <w:t>modtaget datapakken korrekt. Er der fejl i checksummen eller er sekvensnummer forkert, sendes seneste datapakke afsted igen. Hvis der ikke er modtaget en ACK besked inden for et vist tidsrum, så sendes datapakken også afsted igen.</w:t>
       </w:r>
     </w:p>
     <w:p>
       <w:pPr>
         <w:pStyle w:val="Overskrift2"/>
-      </w:pPr>
-      <w:r>
-        <w:lastRenderedPageBreak/>
+        <w:spacing w:line="276" w:lineRule="auto"/>
+      </w:pPr>
+      <w:r>
         <w:t>Modtager</w:t>
       </w:r>
     </w:p>
     <w:p>
+      <w:pPr>
+        <w:spacing w:line="276" w:lineRule="auto"/>
+      </w:pPr>
       <w:r>
         <w:t>I implementeringen af transportlagets modtager læses der</w:t>
       </w:r>
@@ -331,31 +1374,65 @@
     <w:p>
       <w:pPr>
         <w:pStyle w:val="Overskrift1"/>
-      </w:pPr>
-      <w:r>
-        <w:t>Application layer</w:t>
-      </w:r>
-    </w:p>
-    <w:p>
-      <w:r>
-        <w:t>I applikationslaget implementeres selve applikationen der skal bruge den pålidelige seriel kommunikation fra de andre lag. I dette tilfælde skal dette være filserver og filklient. Filserveren skal modtage et filnavn, og sende filen til filklienten. Filklienten skal sende filnavnet og derefter modtage og gemme filen.</w:t>
-      </w:r>
-      <w:r>
-        <w:t xml:space="preserve"> Et lignende program er implementeret i øvelse 6, men dette skete over en TCP IP forbindelse, og nu over en seriel overførsel som gruppen selv har implementeret.</w:t>
+        <w:spacing w:line="276" w:lineRule="auto"/>
+      </w:pPr>
+      <w:r>
+        <w:t xml:space="preserve">Application </w:t>
+      </w:r>
+      <w:proofErr w:type="spellStart"/>
+      <w:r>
+        <w:t>layer</w:t>
+      </w:r>
+      <w:proofErr w:type="spellEnd"/>
+    </w:p>
+    <w:p>
+      <w:pPr>
+        <w:spacing w:line="276" w:lineRule="auto"/>
+      </w:pPr>
+      <w:r>
+        <w:t xml:space="preserve">I applikationslaget implementeres selve applikationen der skal bruge den pålidelige </w:t>
+      </w:r>
+      <w:proofErr w:type="gramStart"/>
+      <w:r>
+        <w:t>seriel kommunikation</w:t>
+      </w:r>
+      <w:proofErr w:type="gramEnd"/>
+      <w:r>
+        <w:t xml:space="preserve"> fra de andre lag. I dette tilfælde skal dette være filserver og filklient. Filserveren skal modtage et filnavn, og sende filen til filklienten. Filklienten skal sende filnavnet og derefter modtage og gemme filen.</w:t>
+      </w:r>
+      <w:r>
+        <w:t xml:space="preserve"> Et lignende program er implementeret i øvelse 6, men dette skete over en TCP </w:t>
+      </w:r>
+      <w:proofErr w:type="gramStart"/>
+      <w:r>
+        <w:t>IP forbindelse</w:t>
+      </w:r>
+      <w:proofErr w:type="gramEnd"/>
+      <w:r>
+        <w:t>, og nu over en seriel overførsel som gruppen selv har implementeret.</w:t>
       </w:r>
     </w:p>
     <w:p>
       <w:pPr>
         <w:pStyle w:val="Overskrift2"/>
+        <w:spacing w:line="276" w:lineRule="auto"/>
       </w:pPr>
       <w:r>
         <w:t>Server</w:t>
       </w:r>
     </w:p>
     <w:p>
-      <w:r>
-        <w:t>I gruppens implementering af filserveren modtages der et filnavn gennem transportlaget. Når denne er modtaget checkes</w:t>
-      </w:r>
+      <w:pPr>
+        <w:spacing w:line="276" w:lineRule="auto"/>
+      </w:pPr>
+      <w:r>
+        <w:t xml:space="preserve">I gruppens implementering af filserveren modtages der et filnavn gennem transportlaget. Når denne er modtaget </w:t>
+      </w:r>
+      <w:proofErr w:type="spellStart"/>
+      <w:r>
+        <w:t>checkes</w:t>
+      </w:r>
+      <w:proofErr w:type="spellEnd"/>
       <w:r>
         <w:t xml:space="preserve"> der om en fil med det modtagne</w:t>
       </w:r>
@@ -363,10 +1440,34 @@
         <w:t xml:space="preserve"> filnavn findes i mappen:  ”</w:t>
       </w:r>
       <w:r>
-        <w:t>/root/ServerData/</w:t>
-      </w:r>
-      <w:r>
-        <w:t xml:space="preserve">”. Hvis filen findes sendes filens størrelse afsted til klienten. Findes filen ikke sendes en filstørrelse med værdien </w:t>
+        <w:t>/</w:t>
+      </w:r>
+      <w:proofErr w:type="spellStart"/>
+      <w:r>
+        <w:t>root</w:t>
+      </w:r>
+      <w:proofErr w:type="spellEnd"/>
+      <w:r>
+        <w:t>/</w:t>
+      </w:r>
+      <w:proofErr w:type="spellStart"/>
+      <w:r>
+        <w:t>ServerData</w:t>
+      </w:r>
+      <w:proofErr w:type="spellEnd"/>
+      <w:r>
+        <w:t>/</w:t>
+      </w:r>
+      <w:r>
+        <w:t xml:space="preserve">”. Hvis filen </w:t>
+      </w:r>
+      <w:proofErr w:type="gramStart"/>
+      <w:r>
+        <w:t>findes</w:t>
+      </w:r>
+      <w:proofErr w:type="gramEnd"/>
+      <w:r>
+        <w:t xml:space="preserve"> sendes filens størrelse afsted til klienten. Findes filen ikke sendes en filstørrelse med værdien </w:t>
       </w:r>
       <w:r>
         <w:t>0 afsted, og serveren venter på at modtage et nyt filnavn.</w:t>
@@ -376,21 +1477,44 @@
       </w:r>
     </w:p>
     <w:p>
-      <w:r>
-        <w:t>Når et korrekt filnavn er modtaget, og filstørrelse er sendt, indlæses filen i en buffer i bider på maks 1000 bytes. Hver bid sendes så gennem transportlaget indtil hele filen er sendt til klienten. Serveren resetter sine variabler og er derefter klar på at modtage et filnavn igen.</w:t>
+      <w:pPr>
+        <w:spacing w:line="276" w:lineRule="auto"/>
+      </w:pPr>
+      <w:r>
+        <w:t xml:space="preserve">Når et korrekt filnavn er modtaget, og filstørrelse er sendt, indlæses filen i en buffer i bider på </w:t>
+      </w:r>
+      <w:proofErr w:type="spellStart"/>
+      <w:r>
+        <w:t>maks</w:t>
+      </w:r>
+      <w:proofErr w:type="spellEnd"/>
+      <w:r>
+        <w:t xml:space="preserve"> 1000 bytes. Hver bid sendes så gennem transportlaget indtil hele filen er sendt til klienten. Serveren resetter sine variabler og er derefter klar på at modtage et filnavn igen.</w:t>
       </w:r>
     </w:p>
     <w:p>
       <w:pPr>
         <w:pStyle w:val="Overskrift2"/>
+        <w:spacing w:line="276" w:lineRule="auto"/>
       </w:pPr>
       <w:r>
         <w:t>Klient</w:t>
       </w:r>
     </w:p>
     <w:p>
-      <w:r>
-        <w:t xml:space="preserve">I gruppens implementering af filklienten tages et filnavn som startargument. Gives der ikke et startargument, udskrives en besked og programmet lukker. Er der et filnavn som argument, sendes dette over til filserveren gennem transportlaget, og herefter modtages en filstørrelse fra serveren. Er filstørrelsen på 0, bedes brugeren om at skrive et nyt filnavn og dette sendes derefter over til serveren. Er filstørrelsen større end 0, startes en filestream der vil gemme den modtagne data i en fil. </w:t>
+      <w:pPr>
+        <w:spacing w:line="276" w:lineRule="auto"/>
+      </w:pPr>
+      <w:r>
+        <w:t xml:space="preserve">I gruppens implementering af filklienten tages et filnavn som startargument. Gives der ikke et startargument, udskrives en besked og programmet lukker. Er der et filnavn som argument, sendes dette over til filserveren gennem transportlaget, og herefter modtages en filstørrelse fra serveren. Er filstørrelsen på 0, bedes brugeren om at skrive et nyt filnavn og dette sendes derefter over til serveren. Er filstørrelsen større end 0, startes en </w:t>
+      </w:r>
+      <w:proofErr w:type="spellStart"/>
+      <w:r>
+        <w:t>filestream</w:t>
+      </w:r>
+      <w:proofErr w:type="spellEnd"/>
+      <w:r>
+        <w:t xml:space="preserve"> der vil gemme den modtagne data i en fil. </w:t>
       </w:r>
       <w:r>
         <w:t>Klienten modtager data fra serveren i bider af maks</w:t>
@@ -402,7 +1526,31 @@
         <w:t xml:space="preserve"> 1000 bytes, og gemmer disse data i en fil med samme navn som filen hedder på serveren. Når klienten har modtaget en datamængde af samme størrelse som filstørrelsen, lukkes klientprogrammet og filen ligger nu i mappen: </w:t>
       </w:r>
       <w:r>
-        <w:t>"/root/ExFiles/SerialTransmission/"</w:t>
+        <w:t>"/</w:t>
+      </w:r>
+      <w:proofErr w:type="spellStart"/>
+      <w:r>
+        <w:t>root</w:t>
+      </w:r>
+      <w:proofErr w:type="spellEnd"/>
+      <w:r>
+        <w:t>/</w:t>
+      </w:r>
+      <w:proofErr w:type="spellStart"/>
+      <w:r>
+        <w:t>ExFiles</w:t>
+      </w:r>
+      <w:proofErr w:type="spellEnd"/>
+      <w:r>
+        <w:t>/</w:t>
+      </w:r>
+      <w:proofErr w:type="spellStart"/>
+      <w:r>
+        <w:t>SerialTransmission</w:t>
+      </w:r>
+      <w:proofErr w:type="spellEnd"/>
+      <w:r>
+        <w:t>/"</w:t>
       </w:r>
       <w:r>
         <w:t>.</w:t>
@@ -411,12 +1559,16 @@
     <w:p>
       <w:pPr>
         <w:pStyle w:val="Overskrift1"/>
+        <w:spacing w:line="276" w:lineRule="auto"/>
       </w:pPr>
       <w:r>
         <w:t>Resultater</w:t>
       </w:r>
     </w:p>
     <w:p>
+      <w:pPr>
+        <w:spacing w:line="276" w:lineRule="auto"/>
+      </w:pPr>
       <w:r>
         <w:t>Filoverførsel gennem</w:t>
       </w:r>
@@ -431,6 +1583,11 @@
       </w:r>
     </w:p>
     <w:p>
+      <w:pPr>
+        <w:keepNext/>
+        <w:spacing w:line="276" w:lineRule="auto"/>
+        <w:jc w:val="center"/>
+      </w:pPr>
       <w:r>
         <w:rPr>
           <w:noProof/>
@@ -453,7 +1610,7 @@
                     <pic:cNvPicPr/>
                   </pic:nvPicPr>
                   <pic:blipFill>
-                    <a:blip r:embed="rId10"/>
+                    <a:blip r:embed="rId14"/>
                     <a:stretch>
                       <a:fillRect/>
                     </a:stretch>
@@ -475,11 +1632,48 @@
       </w:r>
     </w:p>
     <w:p>
+      <w:pPr>
+        <w:pStyle w:val="Billedtekst"/>
+        <w:spacing w:line="276" w:lineRule="auto"/>
+        <w:jc w:val="center"/>
+      </w:pPr>
+      <w:r>
+        <w:t xml:space="preserve">Figur </w:t>
+      </w:r>
+      <w:fldSimple w:instr=" SEQ Figur \* ARABIC ">
+        <w:r>
+          <w:rPr>
+            <w:noProof/>
+          </w:rPr>
+          <w:t>2</w:t>
+        </w:r>
+      </w:fldSimple>
+      <w:r>
+        <w:t xml:space="preserve">: </w:t>
+      </w:r>
+      <w:proofErr w:type="spellStart"/>
+      <w:r>
+        <w:t>Videofil</w:t>
+      </w:r>
+      <w:proofErr w:type="spellEnd"/>
+      <w:r>
+        <w:t xml:space="preserve"> sendes fra server til klient</w:t>
+      </w:r>
+    </w:p>
+    <w:p>
+      <w:pPr>
+        <w:spacing w:line="276" w:lineRule="auto"/>
+      </w:pPr>
       <w:r>
         <w:t>Sendes et filnavn der ikke findes på serveren, så gør serveren igen klar til at modtage filnavn og klient gør klar til at indlæse nyt filnavn fra brugeren.</w:t>
       </w:r>
     </w:p>
     <w:p>
+      <w:pPr>
+        <w:keepNext/>
+        <w:spacing w:line="276" w:lineRule="auto"/>
+        <w:jc w:val="center"/>
+      </w:pPr>
       <w:r>
         <w:rPr>
           <w:noProof/>
@@ -501,7 +1695,7 @@
                     <pic:cNvPicPr/>
                   </pic:nvPicPr>
                   <pic:blipFill>
-                    <a:blip r:embed="rId11"/>
+                    <a:blip r:embed="rId15"/>
                     <a:stretch>
                       <a:fillRect/>
                     </a:stretch>
@@ -523,8 +1717,53 @@
       </w:r>
     </w:p>
     <w:p>
-      <w:r>
-        <w:t>På det simulerede null modem mellem to virtual machines kan filer ogs</w:t>
+      <w:pPr>
+        <w:pStyle w:val="Billedtekst"/>
+        <w:spacing w:line="276" w:lineRule="auto"/>
+        <w:jc w:val="center"/>
+      </w:pPr>
+      <w:r>
+        <w:t xml:space="preserve">Figur </w:t>
+      </w:r>
+      <w:fldSimple w:instr=" SEQ Figur \* ARABIC ">
+        <w:r>
+          <w:rPr>
+            <w:noProof/>
+          </w:rPr>
+          <w:t>3</w:t>
+        </w:r>
+      </w:fldSimple>
+      <w:r>
+        <w:t xml:space="preserve">: Konsol efter forkert filnavn server </w:t>
+      </w:r>
+      <w:proofErr w:type="spellStart"/>
+      <w:r>
+        <w:t>request</w:t>
+      </w:r>
+      <w:proofErr w:type="spellEnd"/>
+    </w:p>
+    <w:p>
+      <w:pPr>
+        <w:spacing w:line="276" w:lineRule="auto"/>
+      </w:pPr>
+      <w:r>
+        <w:t xml:space="preserve">På det simulerede </w:t>
+      </w:r>
+      <w:proofErr w:type="spellStart"/>
+      <w:r>
+        <w:t>null</w:t>
+      </w:r>
+      <w:proofErr w:type="spellEnd"/>
+      <w:r>
+        <w:t xml:space="preserve"> modem mellem to virtual </w:t>
+      </w:r>
+      <w:proofErr w:type="spellStart"/>
+      <w:r>
+        <w:t>machines</w:t>
+      </w:r>
+      <w:proofErr w:type="spellEnd"/>
+      <w:r>
+        <w:t xml:space="preserve"> kan filer ogs</w:t>
       </w:r>
       <w:r>
         <w:t>å sendes og modtages. Her er fire</w:t>
@@ -534,6 +1773,11 @@
       </w:r>
     </w:p>
     <w:p>
+      <w:pPr>
+        <w:keepNext/>
+        <w:spacing w:line="276" w:lineRule="auto"/>
+        <w:jc w:val="center"/>
+      </w:pPr>
       <w:r>
         <w:rPr>
           <w:noProof/>
@@ -556,7 +1800,7 @@
                     <pic:cNvPicPr/>
                   </pic:nvPicPr>
                   <pic:blipFill>
-                    <a:blip r:embed="rId12"/>
+                    <a:blip r:embed="rId16"/>
                     <a:stretch>
                       <a:fillRect/>
                     </a:stretch>
@@ -578,12 +1822,57 @@
       </w:r>
     </w:p>
     <w:p>
-      <w:r>
-        <w:t>Det simulerede null modem mellem</w:t>
-      </w:r>
-      <w:r>
-        <w:t xml:space="preserve"> to virtual machines</w:t>
-      </w:r>
+      <w:pPr>
+        <w:pStyle w:val="Billedtekst"/>
+        <w:spacing w:line="276" w:lineRule="auto"/>
+        <w:jc w:val="center"/>
+      </w:pPr>
+      <w:r>
+        <w:t xml:space="preserve">Figur </w:t>
+      </w:r>
+      <w:fldSimple w:instr=" SEQ Figur \* ARABIC ">
+        <w:r>
+          <w:rPr>
+            <w:noProof/>
+          </w:rPr>
+          <w:t>4</w:t>
+        </w:r>
+      </w:fldSimple>
+      <w:r>
+        <w:t xml:space="preserve">: Simuleret </w:t>
+      </w:r>
+      <w:proofErr w:type="spellStart"/>
+      <w:r>
+        <w:t>null</w:t>
+      </w:r>
+      <w:proofErr w:type="spellEnd"/>
+      <w:r>
+        <w:t xml:space="preserve"> modem, filer mellem server og klient</w:t>
+      </w:r>
+    </w:p>
+    <w:p>
+      <w:pPr>
+        <w:spacing w:line="276" w:lineRule="auto"/>
+      </w:pPr>
+      <w:r>
+        <w:t xml:space="preserve">Det simulerede </w:t>
+      </w:r>
+      <w:proofErr w:type="spellStart"/>
+      <w:r>
+        <w:t>null</w:t>
+      </w:r>
+      <w:proofErr w:type="spellEnd"/>
+      <w:r>
+        <w:t xml:space="preserve"> modem mellem</w:t>
+      </w:r>
+      <w:r>
+        <w:t xml:space="preserve"> to virtual </w:t>
+      </w:r>
+      <w:proofErr w:type="spellStart"/>
+      <w:r>
+        <w:t>machines</w:t>
+      </w:r>
+      <w:proofErr w:type="spellEnd"/>
       <w:r>
         <w:t xml:space="preserve"> giver problemer på store filer. Dette skyldes at der kommer m</w:t>
       </w:r>
@@ -597,25 +1886,49 @@
     <w:p>
       <w:pPr>
         <w:pStyle w:val="Overskrift1"/>
+        <w:spacing w:line="276" w:lineRule="auto"/>
       </w:pPr>
       <w:r>
         <w:t>Konklusion</w:t>
       </w:r>
     </w:p>
     <w:p>
+      <w:pPr>
+        <w:spacing w:line="276" w:lineRule="auto"/>
+      </w:pPr>
       <w:r>
         <w:t>Gruppen kan konkludere at linklaget, transportlaget og applikationslaget kan snakke sammen, og sikre at selv store filer kan overføres korrekt med bitfejl, når kommunikationen sker over loopback porte.</w:t>
       </w:r>
     </w:p>
     <w:p>
-      <w:r>
-        <w:t>Mellem virtual machines virker overførslen mindre stabil og kan kun håndtere mindre filer, grundet ødelagte frames. Det er ikke lykkedes gruppen at løse problemet helt, selv efter lidt hjælp fra vejleder.</w:t>
+      <w:pPr>
+        <w:spacing w:line="276" w:lineRule="auto"/>
+      </w:pPr>
+      <w:r>
+        <w:t xml:space="preserve">Mellem virtual </w:t>
+      </w:r>
+      <w:proofErr w:type="spellStart"/>
+      <w:r>
+        <w:t>machines</w:t>
+      </w:r>
+      <w:proofErr w:type="spellEnd"/>
+      <w:r>
+        <w:t xml:space="preserve"> virker overførslen mindre stabil og kan kun håndtere mindre filer, grundet ødelagte fr</w:t>
+      </w:r>
+      <w:bookmarkStart w:id="0" w:name="_GoBack"/>
+      <w:bookmarkEnd w:id="0"/>
+      <w:r>
+        <w:t>ames. Det er ikke lykkedes gruppen at løse problemet helt, selv efter lidt hjælp fra vejleder.</w:t>
       </w:r>
     </w:p>
     <w:sectPr>
+      <w:headerReference w:type="default" r:id="rId17"/>
+      <w:footerReference w:type="default" r:id="rId18"/>
       <w:pgSz w:w="11906" w:h="16838"/>
       <w:pgMar w:top="1701" w:right="1134" w:bottom="1701" w:left="1134" w:header="708" w:footer="708" w:gutter="0"/>
+      <w:pgNumType w:start="0"/>
       <w:cols w:space="708"/>
+      <w:titlePg/>
       <w:docGrid w:linePitch="360"/>
     </w:sectPr>
   </w:body>
@@ -623,7 +1936,7 @@
 </file>
 
 <file path=word/endnotes.xml><?xml version="1.0" encoding="utf-8"?>
-<w:endnotes xmlns:wpc="http://schemas.microsoft.com/office/word/2010/wordprocessingCanvas" xmlns:mc="http://schemas.openxmlformats.org/markup-compatibility/2006" xmlns:o="urn:schemas-microsoft-com:office:office" xmlns:r="http://schemas.openxmlformats.org/officeDocument/2006/relationships" xmlns:m="http://schemas.openxmlformats.org/officeDocument/2006/math" xmlns:v="urn:schemas-microsoft-com:vml" xmlns:wp14="http://schemas.microsoft.com/office/word/2010/wordprocessingDrawing" xmlns:wp="http://schemas.openxmlformats.org/drawingml/2006/wordprocessingDrawing" xmlns:w10="urn:schemas-microsoft-com:office:word" xmlns:w="http://schemas.openxmlformats.org/wordprocessingml/2006/main" xmlns:w14="http://schemas.microsoft.com/office/word/2010/wordml" xmlns:w15="http://schemas.microsoft.com/office/word/2012/wordml" xmlns:wpg="http://schemas.microsoft.com/office/word/2010/wordprocessingGroup" xmlns:wpi="http://schemas.microsoft.com/office/word/2010/wordprocessingInk" xmlns:wne="http://schemas.microsoft.com/office/word/2006/wordml" xmlns:wps="http://schemas.microsoft.com/office/word/2010/wordprocessingShape" mc:Ignorable="w14 w15 wp14">
+<w:endnotes xmlns:wpc="http://schemas.microsoft.com/office/word/2010/wordprocessingCanvas" xmlns:cx="http://schemas.microsoft.com/office/drawing/2014/chartex" xmlns:cx1="http://schemas.microsoft.com/office/drawing/2015/9/8/chartex" xmlns:cx2="http://schemas.microsoft.com/office/drawing/2015/10/21/chartex" xmlns:cx3="http://schemas.microsoft.com/office/drawing/2016/5/9/chartex" xmlns:cx4="http://schemas.microsoft.com/office/drawing/2016/5/10/chartex" xmlns:cx5="http://schemas.microsoft.com/office/drawing/2016/5/11/chartex" xmlns:cx6="http://schemas.microsoft.com/office/drawing/2016/5/12/chartex" xmlns:cx7="http://schemas.microsoft.com/office/drawing/2016/5/13/chartex" xmlns:cx8="http://schemas.microsoft.com/office/drawing/2016/5/14/chartex" xmlns:mc="http://schemas.openxmlformats.org/markup-compatibility/2006" xmlns:aink="http://schemas.microsoft.com/office/drawing/2016/ink" xmlns:am3d="http://schemas.microsoft.com/office/drawing/2017/model3d" xmlns:o="urn:schemas-microsoft-com:office:office" xmlns:r="http://schemas.openxmlformats.org/officeDocument/2006/relationships" xmlns:m="http://schemas.openxmlformats.org/officeDocument/2006/math" xmlns:v="urn:schemas-microsoft-com:vml" xmlns:wp14="http://schemas.microsoft.com/office/word/2010/wordprocessingDrawing" xmlns:wp="http://schemas.openxmlformats.org/drawingml/2006/wordprocessingDrawing" xmlns:w10="urn:schemas-microsoft-com:office:word" xmlns:w="http://schemas.openxmlformats.org/wordprocessingml/2006/main" xmlns:w14="http://schemas.microsoft.com/office/word/2010/wordml" xmlns:w15="http://schemas.microsoft.com/office/word/2012/wordml" xmlns:w16cid="http://schemas.microsoft.com/office/word/2016/wordml/cid" xmlns:w16se="http://schemas.microsoft.com/office/word/2015/wordml/symex" xmlns:wpg="http://schemas.microsoft.com/office/word/2010/wordprocessingGroup" xmlns:wpi="http://schemas.microsoft.com/office/word/2010/wordprocessingInk" xmlns:wne="http://schemas.microsoft.com/office/word/2006/wordml" xmlns:wps="http://schemas.microsoft.com/office/word/2010/wordprocessingShape" mc:Ignorable="w14 w15 w16se w16cid wp14">
   <w:endnote w:type="separator" w:id="-1">
     <w:p>
       <w:pPr>
@@ -647,8 +1960,50 @@
 </w:endnotes>
 </file>
 
+<file path=word/footer1.xml><?xml version="1.0" encoding="utf-8"?>
+<w:ftr xmlns:wpc="http://schemas.microsoft.com/office/word/2010/wordprocessingCanvas" xmlns:cx="http://schemas.microsoft.com/office/drawing/2014/chartex" xmlns:cx1="http://schemas.microsoft.com/office/drawing/2015/9/8/chartex" xmlns:cx2="http://schemas.microsoft.com/office/drawing/2015/10/21/chartex" xmlns:cx3="http://schemas.microsoft.com/office/drawing/2016/5/9/chartex" xmlns:cx4="http://schemas.microsoft.com/office/drawing/2016/5/10/chartex" xmlns:cx5="http://schemas.microsoft.com/office/drawing/2016/5/11/chartex" xmlns:cx6="http://schemas.microsoft.com/office/drawing/2016/5/12/chartex" xmlns:cx7="http://schemas.microsoft.com/office/drawing/2016/5/13/chartex" xmlns:cx8="http://schemas.microsoft.com/office/drawing/2016/5/14/chartex" xmlns:mc="http://schemas.openxmlformats.org/markup-compatibility/2006" xmlns:aink="http://schemas.microsoft.com/office/drawing/2016/ink" xmlns:am3d="http://schemas.microsoft.com/office/drawing/2017/model3d" xmlns:o="urn:schemas-microsoft-com:office:office" xmlns:r="http://schemas.openxmlformats.org/officeDocument/2006/relationships" xmlns:m="http://schemas.openxmlformats.org/officeDocument/2006/math" xmlns:v="urn:schemas-microsoft-com:vml" xmlns:wp14="http://schemas.microsoft.com/office/word/2010/wordprocessingDrawing" xmlns:wp="http://schemas.openxmlformats.org/drawingml/2006/wordprocessingDrawing" xmlns:w10="urn:schemas-microsoft-com:office:word" xmlns:w="http://schemas.openxmlformats.org/wordprocessingml/2006/main" xmlns:w14="http://schemas.microsoft.com/office/word/2010/wordml" xmlns:w15="http://schemas.microsoft.com/office/word/2012/wordml" xmlns:w16cid="http://schemas.microsoft.com/office/word/2016/wordml/cid" xmlns:w16se="http://schemas.microsoft.com/office/word/2015/wordml/symex" xmlns:wpg="http://schemas.microsoft.com/office/word/2010/wordprocessingGroup" xmlns:wpi="http://schemas.microsoft.com/office/word/2010/wordprocessingInk" xmlns:wne="http://schemas.microsoft.com/office/word/2006/wordml" xmlns:wps="http://schemas.microsoft.com/office/word/2010/wordprocessingShape" mc:Ignorable="w14 w15 w16se w16cid wp14">
+  <w:sdt>
+    <w:sdtPr>
+      <w:id w:val="-1367681602"/>
+      <w:docPartObj>
+        <w:docPartGallery w:val="Page Numbers (Bottom of Page)"/>
+        <w:docPartUnique/>
+      </w:docPartObj>
+    </w:sdtPr>
+    <w:sdtContent>
+      <w:p>
+        <w:pPr>
+          <w:pStyle w:val="Sidefod"/>
+          <w:jc w:val="right"/>
+        </w:pPr>
+        <w:r>
+          <w:fldChar w:fldCharType="begin"/>
+        </w:r>
+        <w:r>
+          <w:instrText>PAGE   \* MERGEFORMAT</w:instrText>
+        </w:r>
+        <w:r>
+          <w:fldChar w:fldCharType="separate"/>
+        </w:r>
+        <w:r>
+          <w:t>2</w:t>
+        </w:r>
+        <w:r>
+          <w:fldChar w:fldCharType="end"/>
+        </w:r>
+      </w:p>
+    </w:sdtContent>
+  </w:sdt>
+  <w:p>
+    <w:pPr>
+      <w:pStyle w:val="Sidefod"/>
+    </w:pPr>
+  </w:p>
+</w:ftr>
+</file>
+
 <file path=word/footnotes.xml><?xml version="1.0" encoding="utf-8"?>
-<w:footnotes xmlns:wpc="http://schemas.microsoft.com/office/word/2010/wordprocessingCanvas" xmlns:mc="http://schemas.openxmlformats.org/markup-compatibility/2006" xmlns:o="urn:schemas-microsoft-com:office:office" xmlns:r="http://schemas.openxmlformats.org/officeDocument/2006/relationships" xmlns:m="http://schemas.openxmlformats.org/officeDocument/2006/math" xmlns:v="urn:schemas-microsoft-com:vml" xmlns:wp14="http://schemas.microsoft.com/office/word/2010/wordprocessingDrawing" xmlns:wp="http://schemas.openxmlformats.org/drawingml/2006/wordprocessingDrawing" xmlns:w10="urn:schemas-microsoft-com:office:word" xmlns:w="http://schemas.openxmlformats.org/wordprocessingml/2006/main" xmlns:w14="http://schemas.microsoft.com/office/word/2010/wordml" xmlns:w15="http://schemas.microsoft.com/office/word/2012/wordml" xmlns:wpg="http://schemas.microsoft.com/office/word/2010/wordprocessingGroup" xmlns:wpi="http://schemas.microsoft.com/office/word/2010/wordprocessingInk" xmlns:wne="http://schemas.microsoft.com/office/word/2006/wordml" xmlns:wps="http://schemas.microsoft.com/office/word/2010/wordprocessingShape" mc:Ignorable="w14 w15 wp14">
+<w:footnotes xmlns:wpc="http://schemas.microsoft.com/office/word/2010/wordprocessingCanvas" xmlns:cx="http://schemas.microsoft.com/office/drawing/2014/chartex" xmlns:cx1="http://schemas.microsoft.com/office/drawing/2015/9/8/chartex" xmlns:cx2="http://schemas.microsoft.com/office/drawing/2015/10/21/chartex" xmlns:cx3="http://schemas.microsoft.com/office/drawing/2016/5/9/chartex" xmlns:cx4="http://schemas.microsoft.com/office/drawing/2016/5/10/chartex" xmlns:cx5="http://schemas.microsoft.com/office/drawing/2016/5/11/chartex" xmlns:cx6="http://schemas.microsoft.com/office/drawing/2016/5/12/chartex" xmlns:cx7="http://schemas.microsoft.com/office/drawing/2016/5/13/chartex" xmlns:cx8="http://schemas.microsoft.com/office/drawing/2016/5/14/chartex" xmlns:mc="http://schemas.openxmlformats.org/markup-compatibility/2006" xmlns:aink="http://schemas.microsoft.com/office/drawing/2016/ink" xmlns:am3d="http://schemas.microsoft.com/office/drawing/2017/model3d" xmlns:o="urn:schemas-microsoft-com:office:office" xmlns:r="http://schemas.openxmlformats.org/officeDocument/2006/relationships" xmlns:m="http://schemas.openxmlformats.org/officeDocument/2006/math" xmlns:v="urn:schemas-microsoft-com:vml" xmlns:wp14="http://schemas.microsoft.com/office/word/2010/wordprocessingDrawing" xmlns:wp="http://schemas.openxmlformats.org/drawingml/2006/wordprocessingDrawing" xmlns:w10="urn:schemas-microsoft-com:office:word" xmlns:w="http://schemas.openxmlformats.org/wordprocessingml/2006/main" xmlns:w14="http://schemas.microsoft.com/office/word/2010/wordml" xmlns:w15="http://schemas.microsoft.com/office/word/2012/wordml" xmlns:w16cid="http://schemas.microsoft.com/office/word/2016/wordml/cid" xmlns:w16se="http://schemas.microsoft.com/office/word/2015/wordml/symex" xmlns:wpg="http://schemas.microsoft.com/office/word/2010/wordprocessingGroup" xmlns:wpi="http://schemas.microsoft.com/office/word/2010/wordprocessingInk" xmlns:wne="http://schemas.microsoft.com/office/word/2006/wordml" xmlns:wps="http://schemas.microsoft.com/office/word/2010/wordprocessingShape" mc:Ignorable="w14 w15 w16se w16cid wp14">
   <w:footnote w:type="separator" w:id="-1">
     <w:p>
       <w:pPr>
@@ -691,8 +2046,29 @@
 </w:footnotes>
 </file>
 
+<file path=word/header1.xml><?xml version="1.0" encoding="utf-8"?>
+<w:hdr xmlns:wpc="http://schemas.microsoft.com/office/word/2010/wordprocessingCanvas" xmlns:cx="http://schemas.microsoft.com/office/drawing/2014/chartex" xmlns:cx1="http://schemas.microsoft.com/office/drawing/2015/9/8/chartex" xmlns:cx2="http://schemas.microsoft.com/office/drawing/2015/10/21/chartex" xmlns:cx3="http://schemas.microsoft.com/office/drawing/2016/5/9/chartex" xmlns:cx4="http://schemas.microsoft.com/office/drawing/2016/5/10/chartex" xmlns:cx5="http://schemas.microsoft.com/office/drawing/2016/5/11/chartex" xmlns:cx6="http://schemas.microsoft.com/office/drawing/2016/5/12/chartex" xmlns:cx7="http://schemas.microsoft.com/office/drawing/2016/5/13/chartex" xmlns:cx8="http://schemas.microsoft.com/office/drawing/2016/5/14/chartex" xmlns:mc="http://schemas.openxmlformats.org/markup-compatibility/2006" xmlns:aink="http://schemas.microsoft.com/office/drawing/2016/ink" xmlns:am3d="http://schemas.microsoft.com/office/drawing/2017/model3d" xmlns:o="urn:schemas-microsoft-com:office:office" xmlns:r="http://schemas.openxmlformats.org/officeDocument/2006/relationships" xmlns:m="http://schemas.openxmlformats.org/officeDocument/2006/math" xmlns:v="urn:schemas-microsoft-com:vml" xmlns:wp14="http://schemas.microsoft.com/office/word/2010/wordprocessingDrawing" xmlns:wp="http://schemas.openxmlformats.org/drawingml/2006/wordprocessingDrawing" xmlns:w10="urn:schemas-microsoft-com:office:word" xmlns:w="http://schemas.openxmlformats.org/wordprocessingml/2006/main" xmlns:w14="http://schemas.microsoft.com/office/word/2010/wordml" xmlns:w15="http://schemas.microsoft.com/office/word/2012/wordml" xmlns:w16cid="http://schemas.microsoft.com/office/word/2016/wordml/cid" xmlns:w16se="http://schemas.microsoft.com/office/word/2015/wordml/symex" xmlns:wpg="http://schemas.microsoft.com/office/word/2010/wordprocessingGroup" xmlns:wpi="http://schemas.microsoft.com/office/word/2010/wordprocessingInk" xmlns:wne="http://schemas.microsoft.com/office/word/2006/wordml" xmlns:wps="http://schemas.microsoft.com/office/word/2010/wordprocessingShape" mc:Ignorable="w14 w15 w16se w16cid wp14">
+  <w:p>
+    <w:pPr>
+      <w:pStyle w:val="Sidehoved"/>
+    </w:pPr>
+    <w:r>
+      <w:t xml:space="preserve">Gruppe 12 </w:t>
+    </w:r>
+    <w:r>
+      <w:tab/>
+      <w:t>IKN</w:t>
+    </w:r>
+    <w:r>
+      <w:tab/>
+      <w:t>22-05-2018</w:t>
+    </w:r>
+  </w:p>
+</w:hdr>
+</file>
+
 <file path=word/styles.xml><?xml version="1.0" encoding="utf-8"?>
-<w:styles xmlns:mc="http://schemas.openxmlformats.org/markup-compatibility/2006" xmlns:r="http://schemas.openxmlformats.org/officeDocument/2006/relationships" xmlns:w="http://schemas.openxmlformats.org/wordprocessingml/2006/main" xmlns:w14="http://schemas.microsoft.com/office/word/2010/wordml" xmlns:w15="http://schemas.microsoft.com/office/word/2012/wordml" mc:Ignorable="w14 w15">
+<w:styles xmlns:mc="http://schemas.openxmlformats.org/markup-compatibility/2006" xmlns:r="http://schemas.openxmlformats.org/officeDocument/2006/relationships" xmlns:w="http://schemas.openxmlformats.org/wordprocessingml/2006/main" xmlns:w14="http://schemas.microsoft.com/office/word/2010/wordml" xmlns:w15="http://schemas.microsoft.com/office/word/2012/wordml" xmlns:w16cid="http://schemas.microsoft.com/office/word/2016/wordml/cid" xmlns:w16se="http://schemas.microsoft.com/office/word/2015/wordml/symex" mc:Ignorable="w14 w15 w16se w16cid">
   <w:docDefaults>
     <w:rPrDefault>
       <w:rPr>
@@ -708,7 +2084,830 @@
       </w:pPr>
     </w:pPrDefault>
   </w:docDefaults>
-  <w:latentStyles w:defLockedState="0" w:defUIPriority="99" w:defSemiHidden="0" w:defUnhideWhenUsed="0" w:defQFormat="0" w:count="371">
+  <w:latentStyles w:defLockedState="0" w:defUIPriority="99" w:defSemiHidden="0" w:defUnhideWhenUsed="0" w:defQFormat="0" w:count="375">
+    <w:lsdException w:name="Normal" w:uiPriority="0" w:qFormat="1"/>
+    <w:lsdException w:name="heading 1" w:uiPriority="9" w:qFormat="1"/>
+    <w:lsdException w:name="heading 2" w:semiHidden="1" w:uiPriority="9" w:unhideWhenUsed="1" w:qFormat="1"/>
+    <w:lsdException w:name="heading 3" w:semiHidden="1" w:uiPriority="9" w:unhideWhenUsed="1" w:qFormat="1"/>
+    <w:lsdException w:name="heading 4" w:semiHidden="1" w:uiPriority="9" w:unhideWhenUsed="1" w:qFormat="1"/>
+    <w:lsdException w:name="heading 5" w:semiHidden="1" w:uiPriority="9" w:unhideWhenUsed="1" w:qFormat="1"/>
+    <w:lsdException w:name="heading 6" w:semiHidden="1" w:uiPriority="9" w:unhideWhenUsed="1" w:qFormat="1"/>
+    <w:lsdException w:name="heading 7" w:semiHidden="1" w:uiPriority="9" w:unhideWhenUsed="1" w:qFormat="1"/>
+    <w:lsdException w:name="heading 8" w:semiHidden="1" w:uiPriority="9" w:unhideWhenUsed="1" w:qFormat="1"/>
+    <w:lsdException w:name="heading 9" w:semiHidden="1" w:uiPriority="9" w:unhideWhenUsed="1" w:qFormat="1"/>
+    <w:lsdException w:name="index 1" w:semiHidden="1" w:unhideWhenUsed="1"/>
+    <w:lsdException w:name="index 2" w:semiHidden="1" w:unhideWhenUsed="1"/>
+    <w:lsdException w:name="index 3" w:semiHidden="1" w:unhideWhenUsed="1"/>
+    <w:lsdException w:name="index 4" w:semiHidden="1" w:unhideWhenUsed="1"/>
+    <w:lsdException w:name="index 5" w:semiHidden="1" w:unhideWhenUsed="1"/>
+    <w:lsdException w:name="index 6" w:semiHidden="1" w:unhideWhenUsed="1"/>
+    <w:lsdException w:name="index 7" w:semiHidden="1" w:unhideWhenUsed="1"/>
+    <w:lsdException w:name="index 8" w:semiHidden="1" w:unhideWhenUsed="1"/>
+    <w:lsdException w:name="index 9" w:semiHidden="1" w:unhideWhenUsed="1"/>
+    <w:lsdException w:name="toc 1" w:semiHidden="1" w:uiPriority="39" w:unhideWhenUsed="1"/>
+    <w:lsdException w:name="toc 2" w:semiHidden="1" w:uiPriority="39" w:unhideWhenUsed="1"/>
+    <w:lsdException w:name="toc 3" w:semiHidden="1" w:uiPriority="39" w:unhideWhenUsed="1"/>
+    <w:lsdException w:name="toc 4" w:semiHidden="1" w:uiPriority="39" w:unhideWhenUsed="1"/>
+    <w:lsdException w:name="toc 5" w:semiHidden="1" w:uiPriority="39" w:unhideWhenUsed="1"/>
+    <w:lsdException w:name="toc 6" w:semiHidden="1" w:uiPriority="39" w:unhideWhenUsed="1"/>
+    <w:lsdException w:name="toc 7" w:semiHidden="1" w:uiPriority="39" w:unhideWhenUsed="1"/>
+    <w:lsdException w:name="toc 8" w:semiHidden="1" w:uiPriority="39" w:unhideWhenUsed="1"/>
+    <w:lsdException w:name="toc 9" w:semiHidden="1" w:uiPriority="39" w:unhideWhenUsed="1"/>
+    <w:lsdException w:name="Normal Indent" w:semiHidden="1" w:unhideWhenUsed="1"/>
+    <w:lsdException w:name="footnote text" w:semiHidden="1" w:unhideWhenUsed="1"/>
+    <w:lsdException w:name="annotation text" w:semiHidden="1" w:unhideWhenUsed="1"/>
+    <w:lsdException w:name="header" w:semiHidden="1" w:unhideWhenUsed="1"/>
+    <w:lsdException w:name="footer" w:semiHidden="1" w:unhideWhenUsed="1"/>
+    <w:lsdException w:name="index heading" w:semiHidden="1" w:unhideWhenUsed="1"/>
+    <w:lsdException w:name="caption" w:semiHidden="1" w:uiPriority="35" w:unhideWhenUsed="1" w:qFormat="1"/>
+    <w:lsdException w:name="table of figures" w:semiHidden="1" w:unhideWhenUsed="1"/>
+    <w:lsdException w:name="envelope address" w:semiHidden="1" w:unhideWhenUsed="1"/>
+    <w:lsdException w:name="envelope return" w:semiHidden="1" w:unhideWhenUsed="1"/>
+    <w:lsdException w:name="footnote reference" w:semiHidden="1" w:unhideWhenUsed="1"/>
+    <w:lsdException w:name="annotation reference" w:semiHidden="1" w:unhideWhenUsed="1"/>
+    <w:lsdException w:name="line number" w:semiHidden="1" w:unhideWhenUsed="1"/>
+    <w:lsdException w:name="page number" w:semiHidden="1" w:unhideWhenUsed="1"/>
+    <w:lsdException w:name="endnote reference" w:semiHidden="1" w:unhideWhenUsed="1"/>
+    <w:lsdException w:name="endnote text" w:semiHidden="1" w:unhideWhenUsed="1"/>
+    <w:lsdException w:name="table of authorities" w:semiHidden="1" w:unhideWhenUsed="1"/>
+    <w:lsdException w:name="macro" w:semiHidden="1" w:unhideWhenUsed="1"/>
+    <w:lsdException w:name="toa heading" w:semiHidden="1" w:unhideWhenUsed="1"/>
+    <w:lsdException w:name="List" w:semiHidden="1" w:unhideWhenUsed="1"/>
+    <w:lsdException w:name="List Bullet" w:semiHidden="1" w:unhideWhenUsed="1"/>
+    <w:lsdException w:name="List Number" w:semiHidden="1" w:unhideWhenUsed="1"/>
+    <w:lsdException w:name="List 2" w:semiHidden="1" w:unhideWhenUsed="1"/>
+    <w:lsdException w:name="List 3" w:semiHidden="1" w:unhideWhenUsed="1"/>
+    <w:lsdException w:name="List 4" w:semiHidden="1" w:unhideWhenUsed="1"/>
+    <w:lsdException w:name="List 5" w:semiHidden="1" w:unhideWhenUsed="1"/>
+    <w:lsdException w:name="List Bullet 2" w:semiHidden="1" w:unhideWhenUsed="1"/>
+    <w:lsdException w:name="List Bullet 3" w:semiHidden="1" w:unhideWhenUsed="1"/>
+    <w:lsdException w:name="List Bullet 4" w:semiHidden="1" w:unhideWhenUsed="1"/>
+    <w:lsdException w:name="List Bullet 5" w:semiHidden="1" w:unhideWhenUsed="1"/>
+    <w:lsdException w:name="List Number 2" w:semiHidden="1" w:unhideWhenUsed="1"/>
+    <w:lsdException w:name="List Number 3" w:semiHidden="1" w:unhideWhenUsed="1"/>
+    <w:lsdException w:name="List Number 4" w:semiHidden="1" w:unhideWhenUsed="1"/>
+    <w:lsdException w:name="List Number 5" w:semiHidden="1" w:unhideWhenUsed="1"/>
+    <w:lsdException w:name="Title" w:uiPriority="10" w:qFormat="1"/>
+    <w:lsdException w:name="Closing" w:semiHidden="1" w:unhideWhenUsed="1"/>
+    <w:lsdException w:name="Signature" w:semiHidden="1" w:unhideWhenUsed="1"/>
+    <w:lsdException w:name="Default Paragraph Font" w:semiHidden="1" w:uiPriority="1" w:unhideWhenUsed="1"/>
+    <w:lsdException w:name="Body Text" w:semiHidden="1" w:unhideWhenUsed="1"/>
+    <w:lsdException w:name="Body Text Indent" w:semiHidden="1" w:unhideWhenUsed="1"/>
+    <w:lsdException w:name="List Continue" w:semiHidden="1" w:unhideWhenUsed="1"/>
+    <w:lsdException w:name="List Continue 2" w:semiHidden="1" w:unhideWhenUsed="1"/>
+    <w:lsdException w:name="List Continue 3" w:semiHidden="1" w:unhideWhenUsed="1"/>
+    <w:lsdException w:name="List Continue 4" w:semiHidden="1" w:unhideWhenUsed="1"/>
+    <w:lsdException w:name="List Continue 5" w:semiHidden="1" w:unhideWhenUsed="1"/>
+    <w:lsdException w:name="Message Header" w:semiHidden="1" w:unhideWhenUsed="1"/>
+    <w:lsdException w:name="Subtitle" w:uiPriority="11" w:qFormat="1"/>
+    <w:lsdException w:name="Salutation" w:semiHidden="1" w:unhideWhenUsed="1"/>
+    <w:lsdException w:name="Date" w:semiHidden="1" w:unhideWhenUsed="1"/>
+    <w:lsdException w:name="Body Text First Indent" w:semiHidden="1" w:unhideWhenUsed="1"/>
+    <w:lsdException w:name="Body Text First Indent 2" w:semiHidden="1" w:unhideWhenUsed="1"/>
+    <w:lsdException w:name="Note Heading" w:semiHidden="1" w:unhideWhenUsed="1"/>
+    <w:lsdException w:name="Body Text 2" w:semiHidden="1" w:unhideWhenUsed="1"/>
+    <w:lsdException w:name="Body Text 3" w:semiHidden="1" w:unhideWhenUsed="1"/>
+    <w:lsdException w:name="Body Text Indent 2" w:semiHidden="1" w:unhideWhenUsed="1"/>
+    <w:lsdException w:name="Body Text Indent 3" w:semiHidden="1" w:unhideWhenUsed="1"/>
+    <w:lsdException w:name="Block Text" w:semiHidden="1" w:unhideWhenUsed="1"/>
+    <w:lsdException w:name="Hyperlink" w:semiHidden="1" w:unhideWhenUsed="1"/>
+    <w:lsdException w:name="FollowedHyperlink" w:semiHidden="1" w:unhideWhenUsed="1"/>
+    <w:lsdException w:name="Strong" w:uiPriority="22" w:qFormat="1"/>
+    <w:lsdException w:name="Emphasis" w:uiPriority="20" w:qFormat="1"/>
+    <w:lsdException w:name="Document Map" w:semiHidden="1" w:unhideWhenUsed="1"/>
+    <w:lsdException w:name="Plain Text" w:semiHidden="1" w:unhideWhenUsed="1"/>
+    <w:lsdException w:name="E-mail Signature" w:semiHidden="1" w:unhideWhenUsed="1"/>
+    <w:lsdException w:name="HTML Top of Form" w:semiHidden="1" w:unhideWhenUsed="1"/>
+    <w:lsdException w:name="HTML Bottom of Form" w:semiHidden="1" w:unhideWhenUsed="1"/>
+    <w:lsdException w:name="Normal (Web)" w:semiHidden="1" w:unhideWhenUsed="1"/>
+    <w:lsdException w:name="HTML Acronym" w:semiHidden="1" w:unhideWhenUsed="1"/>
+    <w:lsdException w:name="HTML Address" w:semiHidden="1" w:unhideWhenUsed="1"/>
+    <w:lsdException w:name="HTML Cite" w:semiHidden="1" w:unhideWhenUsed="1"/>
+    <w:lsdException w:name="HTML Code" w:semiHidden="1" w:unhideWhenUsed="1"/>
+    <w:lsdException w:name="HTML Definition" w:semiHidden="1" w:unhideWhenUsed="1"/>
+    <w:lsdException w:name="HTML Keyboard" w:semiHidden="1" w:unhideWhenUsed="1"/>
+    <w:lsdException w:name="HTML Preformatted" w:semiHidden="1" w:unhideWhenUsed="1"/>
+    <w:lsdException w:name="HTML Sample" w:semiHidden="1" w:unhideWhenUsed="1"/>
+    <w:lsdException w:name="HTML Typewriter" w:semiHidden="1" w:unhideWhenUsed="1"/>
+    <w:lsdException w:name="HTML Variable" w:semiHidden="1" w:unhideWhenUsed="1"/>
+    <w:lsdException w:name="annotation subject" w:semiHidden="1" w:unhideWhenUsed="1"/>
+    <w:lsdException w:name="No List" w:semiHidden="1" w:unhideWhenUsed="1"/>
+    <w:lsdException w:name="Outline List 1" w:semiHidden="1" w:unhideWhenUsed="1"/>
+    <w:lsdException w:name="Outline List 2" w:semiHidden="1" w:unhideWhenUsed="1"/>
+    <w:lsdException w:name="Outline List 3" w:semiHidden="1" w:unhideWhenUsed="1"/>
+    <w:lsdException w:name="Table Simple 1" w:semiHidden="1" w:unhideWhenUsed="1"/>
+    <w:lsdException w:name="Table Simple 2" w:semiHidden="1" w:unhideWhenUsed="1"/>
+    <w:lsdException w:name="Table Simple 3" w:semiHidden="1" w:unhideWhenUsed="1"/>
+    <w:lsdException w:name="Table Classic 1" w:semiHidden="1" w:unhideWhenUsed="1"/>
+    <w:lsdException w:name="Table Classic 2" w:semiHidden="1" w:unhideWhenUsed="1"/>
+    <w:lsdException w:name="Table Classic 3" w:semiHidden="1" w:unhideWhenUsed="1"/>
+    <w:lsdException w:name="Table Classic 4" w:semiHidden="1" w:unhideWhenUsed="1"/>
+    <w:lsdException w:name="Table Colorful 1" w:semiHidden="1" w:unhideWhenUsed="1"/>
+    <w:lsdException w:name="Table Colorful 2" w:semiHidden="1" w:unhideWhenUsed="1"/>
+    <w:lsdException w:name="Table Colorful 3" w:semiHidden="1" w:unhideWhenUsed="1"/>
+    <w:lsdException w:name="Table Columns 1" w:semiHidden="1" w:unhideWhenUsed="1"/>
+    <w:lsdException w:name="Table Columns 2" w:semiHidden="1" w:unhideWhenUsed="1"/>
+    <w:lsdException w:name="Table Columns 3" w:semiHidden="1" w:unhideWhenUsed="1"/>
+    <w:lsdException w:name="Table Columns 4" w:semiHidden="1" w:unhideWhenUsed="1"/>
+    <w:lsdException w:name="Table Columns 5" w:semiHidden="1" w:unhideWhenUsed="1"/>
+    <w:lsdException w:name="Table Grid 1" w:semiHidden="1" w:unhideWhenUsed="1"/>
+    <w:lsdException w:name="Table Grid 2" w:semiHidden="1" w:unhideWhenUsed="1"/>
+    <w:lsdException w:name="Table Grid 3" w:semiHidden="1" w:unhideWhenUsed="1"/>
+    <w:lsdException w:name="Table Grid 4" w:semiHidden="1" w:unhideWhenUsed="1"/>
+    <w:lsdException w:name="Table Grid 5" w:semiHidden="1" w:unhideWhenUsed="1"/>
+    <w:lsdException w:name="Table Grid 6" w:semiHidden="1" w:unhideWhenUsed="1"/>
+    <w:lsdException w:name="Table Grid 7" w:semiHidden="1" w:unhideWhenUsed="1"/>
+    <w:lsdException w:name="Table Grid 8" w:semiHidden="1" w:unhideWhenUsed="1"/>
+    <w:lsdException w:name="Table List 1" w:semiHidden="1" w:unhideWhenUsed="1"/>
+    <w:lsdException w:name="Table List 2" w:semiHidden="1" w:unhideWhenUsed="1"/>
+    <w:lsdException w:name="Table List 3" w:semiHidden="1" w:unhideWhenUsed="1"/>
+    <w:lsdException w:name="Table List 4" w:semiHidden="1" w:unhideWhenUsed="1"/>
+    <w:lsdException w:name="Table List 5" w:semiHidden="1" w:unhideWhenUsed="1"/>
+    <w:lsdException w:name="Table List 6" w:semiHidden="1" w:unhideWhenUsed="1"/>
+    <w:lsdException w:name="Table List 7" w:semiHidden="1" w:unhideWhenUsed="1"/>
+    <w:lsdException w:name="Table List 8" w:semiHidden="1" w:unhideWhenUsed="1"/>
+    <w:lsdException w:name="Table 3D effects 1" w:semiHidden="1" w:unhideWhenUsed="1"/>
+    <w:lsdException w:name="Table 3D effects 2" w:semiHidden="1" w:unhideWhenUsed="1"/>
+    <w:lsdException w:name="Table 3D effects 3" w:semiHidden="1" w:unhideWhenUsed="1"/>
+    <w:lsdException w:name="Table Contemporary" w:semiHidden="1" w:unhideWhenUsed="1"/>
+    <w:lsdException w:name="Table Elegant" w:semiHidden="1" w:unhideWhenUsed="1"/>
+    <w:lsdException w:name="Table Professional" w:semiHidden="1" w:unhideWhenUsed="1"/>
+    <w:lsdException w:name="Table Subtle 1" w:semiHidden="1" w:unhideWhenUsed="1"/>
+    <w:lsdException w:name="Table Web 1" w:semiHidden="1" w:unhideWhenUsed="1"/>
+    <w:lsdException w:name="Table Web 2" w:semiHidden="1" w:unhideWhenUsed="1"/>
+    <w:lsdException w:name="Balloon Text" w:semiHidden="1" w:unhideWhenUsed="1"/>
+    <w:lsdException w:name="Table Grid" w:uiPriority="39"/>
+    <w:lsdException w:name="Table Theme" w:semiHidden="1" w:unhideWhenUsed="1"/>
+    <w:lsdException w:name="Placeholder Text" w:semiHidden="1"/>
+    <w:lsdException w:name="No Spacing" w:uiPriority="1" w:qFormat="1"/>
+    <w:lsdException w:name="Light Shading" w:uiPriority="60"/>
+    <w:lsdException w:name="Light List" w:uiPriority="61"/>
+    <w:lsdException w:name="Light Grid" w:uiPriority="62"/>
+    <w:lsdException w:name="Medium Shading 1" w:uiPriority="63"/>
+    <w:lsdException w:name="Medium Shading 2" w:uiPriority="64"/>
+    <w:lsdException w:name="Medium List 1" w:uiPriority="65"/>
+    <w:lsdException w:name="Medium List 2" w:uiPriority="66"/>
+    <w:lsdException w:name="Medium Grid 1" w:uiPriority="67"/>
+    <w:lsdException w:name="Medium Grid 2" w:uiPriority="68"/>
+    <w:lsdException w:name="Medium Grid 3" w:uiPriority="69"/>
+    <w:lsdException w:name="Dark List" w:uiPriority="70"/>
+    <w:lsdException w:name="Colorful Shading" w:uiPriority="71"/>
+    <w:lsdException w:name="Colorful List" w:uiPriority="72"/>
+    <w:lsdException w:name="Colorful Grid" w:uiPriority="73"/>
+    <w:lsdException w:name="Light Shading Accent 1" w:uiPriority="60"/>
+    <w:lsdException w:name="Light List Accent 1" w:uiPriority="61"/>
+    <w:lsdException w:name="Light Grid Accent 1" w:uiPriority="62"/>
+    <w:lsdException w:name="Medium Shading 1 Accent 1" w:uiPriority="63"/>
+    <w:lsdException w:name="Medium Shading 2 Accent 1" w:uiPriority="64"/>
+    <w:lsdException w:name="Medium List 1 Accent 1" w:uiPriority="65"/>
+    <w:lsdException w:name="Revision" w:semiHidden="1"/>
+    <w:lsdException w:name="List Paragraph" w:uiPriority="34" w:qFormat="1"/>
+    <w:lsdException w:name="Quote" w:uiPriority="29" w:qFormat="1"/>
+    <w:lsdException w:name="Intense Quote" w:uiPriority="30" w:qFormat="1"/>
+    <w:lsdException w:name="Medium List 2 Accent 1" w:uiPriority="66"/>
+    <w:lsdException w:name="Medium Grid 1 Accent 1" w:uiPriority="67"/>
+    <w:lsdException w:name="Medium Grid 2 Accent 1" w:uiPriority="68"/>
+    <w:lsdException w:name="Medium Grid 3 Accent 1" w:uiPriority="69"/>
+    <w:lsdException w:name="Dark List Accent 1" w:uiPriority="70"/>
+    <w:lsdException w:name="Colorful Shading Accent 1" w:uiPriority="71"/>
+    <w:lsdException w:name="Colorful List Accent 1" w:uiPriority="72"/>
+    <w:lsdException w:name="Colorful Grid Accent 1" w:uiPriority="73"/>
+    <w:lsdException w:name="Light Shading Accent 2" w:uiPriority="60"/>
+    <w:lsdException w:name="Light List Accent 2" w:uiPriority="61"/>
+    <w:lsdException w:name="Light Grid Accent 2" w:uiPriority="62"/>
+    <w:lsdException w:name="Medium Shading 1 Accent 2" w:uiPriority="63"/>
+    <w:lsdException w:name="Medium Shading 2 Accent 2" w:uiPriority="64"/>
+    <w:lsdException w:name="Medium List 1 Accent 2" w:uiPriority="65"/>
+    <w:lsdException w:name="Medium List 2 Accent 2" w:uiPriority="66"/>
+    <w:lsdException w:name="Medium Grid 1 Accent 2" w:uiPriority="67"/>
+    <w:lsdException w:name="Medium Grid 2 Accent 2" w:uiPriority="68"/>
+    <w:lsdException w:name="Medium Grid 3 Accent 2" w:uiPriority="69"/>
+    <w:lsdException w:name="Dark List Accent 2" w:uiPriority="70"/>
+    <w:lsdException w:name="Colorful Shading Accent 2" w:uiPriority="71"/>
+    <w:lsdException w:name="Colorful List Accent 2" w:uiPriority="72"/>
+    <w:lsdException w:name="Colorful Grid Accent 2" w:uiPriority="73"/>
+    <w:lsdException w:name="Light Shading Accent 3" w:uiPriority="60"/>
+    <w:lsdException w:name="Light List Accent 3" w:uiPriority="61"/>
+    <w:lsdException w:name="Light Grid Accent 3" w:uiPriority="62"/>
+    <w:lsdException w:name="Medium Shading 1 Accent 3" w:uiPriority="63"/>
+    <w:lsdException w:name="Medium Shading 2 Accent 3" w:uiPriority="64"/>
+    <w:lsdException w:name="Medium List 1 Accent 3" w:uiPriority="65"/>
+    <w:lsdException w:name="Medium List 2 Accent 3" w:uiPriority="66"/>
+    <w:lsdException w:name="Medium Grid 1 Accent 3" w:uiPriority="67"/>
+    <w:lsdException w:name="Medium Grid 2 Accent 3" w:uiPriority="68"/>
+    <w:lsdException w:name="Medium Grid 3 Accent 3" w:uiPriority="69"/>
+    <w:lsdException w:name="Dark List Accent 3" w:uiPriority="70"/>
+    <w:lsdException w:name="Colorful Shading Accent 3" w:uiPriority="71"/>
+    <w:lsdException w:name="Colorful List Accent 3" w:uiPriority="72"/>
+    <w:lsdException w:name="Colorful Grid Accent 3" w:uiPriority="73"/>
+    <w:lsdException w:name="Light Shading Accent 4" w:uiPriority="60"/>
+    <w:lsdException w:name="Light List Accent 4" w:uiPriority="61"/>
+    <w:lsdException w:name="Light Grid Accent 4" w:uiPriority="62"/>
+    <w:lsdException w:name="Medium Shading 1 Accent 4" w:uiPriority="63"/>
+    <w:lsdException w:name="Medium Shading 2 Accent 4" w:uiPriority="64"/>
+    <w:lsdException w:name="Medium List 1 Accent 4" w:uiPriority="65"/>
+    <w:lsdException w:name="Medium List 2 Accent 4" w:uiPriority="66"/>
+    <w:lsdException w:name="Medium Grid 1 Accent 4" w:uiPriority="67"/>
+    <w:lsdException w:name="Medium Grid 2 Accent 4" w:uiPriority="68"/>
+    <w:lsdException w:name="Medium Grid 3 Accent 4" w:uiPriority="69"/>
+    <w:lsdException w:name="Dark List Accent 4" w:uiPriority="70"/>
+    <w:lsdException w:name="Colorful Shading Accent 4" w:uiPriority="71"/>
+    <w:lsdException w:name="Colorful List Accent 4" w:uiPriority="72"/>
+    <w:lsdException w:name="Colorful Grid Accent 4" w:uiPriority="73"/>
+    <w:lsdException w:name="Light Shading Accent 5" w:uiPriority="60"/>
+    <w:lsdException w:name="Light List Accent 5" w:uiPriority="61"/>
+    <w:lsdException w:name="Light Grid Accent 5" w:uiPriority="62"/>
+    <w:lsdException w:name="Medium Shading 1 Accent 5" w:uiPriority="63"/>
+    <w:lsdException w:name="Medium Shading 2 Accent 5" w:uiPriority="64"/>
+    <w:lsdException w:name="Medium List 1 Accent 5" w:uiPriority="65"/>
+    <w:lsdException w:name="Medium List 2 Accent 5" w:uiPriority="66"/>
+    <w:lsdException w:name="Medium Grid 1 Accent 5" w:uiPriority="67"/>
+    <w:lsdException w:name="Medium Grid 2 Accent 5" w:uiPriority="68"/>
+    <w:lsdException w:name="Medium Grid 3 Accent 5" w:uiPriority="69"/>
+    <w:lsdException w:name="Dark List Accent 5" w:uiPriority="70"/>
+    <w:lsdException w:name="Colorful Shading Accent 5" w:uiPriority="71"/>
+    <w:lsdException w:name="Colorful List Accent 5" w:uiPriority="72"/>
+    <w:lsdException w:name="Colorful Grid Accent 5" w:uiPriority="73"/>
+    <w:lsdException w:name="Light Shading Accent 6" w:uiPriority="60"/>
+    <w:lsdException w:name="Light List Accent 6" w:uiPriority="61"/>
+    <w:lsdException w:name="Light Grid Accent 6" w:uiPriority="62"/>
+    <w:lsdException w:name="Medium Shading 1 Accent 6" w:uiPriority="63"/>
+    <w:lsdException w:name="Medium Shading 2 Accent 6" w:uiPriority="64"/>
+    <w:lsdException w:name="Medium List 1 Accent 6" w:uiPriority="65"/>
+    <w:lsdException w:name="Medium List 2 Accent 6" w:uiPriority="66"/>
+    <w:lsdException w:name="Medium Grid 1 Accent 6" w:uiPriority="67"/>
+    <w:lsdException w:name="Medium Grid 2 Accent 6" w:uiPriority="68"/>
+    <w:lsdException w:name="Medium Grid 3 Accent 6" w:uiPriority="69"/>
+    <w:lsdException w:name="Dark List Accent 6" w:uiPriority="70"/>
+    <w:lsdException w:name="Colorful Shading Accent 6" w:uiPriority="71"/>
+    <w:lsdException w:name="Colorful List Accent 6" w:uiPriority="72"/>
+    <w:lsdException w:name="Colorful Grid Accent 6" w:uiPriority="73"/>
+    <w:lsdException w:name="Subtle Emphasis" w:uiPriority="19" w:qFormat="1"/>
+    <w:lsdException w:name="Intense Emphasis" w:uiPriority="21" w:qFormat="1"/>
+    <w:lsdException w:name="Subtle Reference" w:uiPriority="31" w:qFormat="1"/>
+    <w:lsdException w:name="Intense Reference" w:uiPriority="32" w:qFormat="1"/>
+    <w:lsdException w:name="Book Title" w:uiPriority="33" w:qFormat="1"/>
+    <w:lsdException w:name="Bibliography" w:semiHidden="1" w:uiPriority="37" w:unhideWhenUsed="1"/>
+    <w:lsdException w:name="TOC Heading" w:semiHidden="1" w:uiPriority="39" w:unhideWhenUsed="1" w:qFormat="1"/>
+    <w:lsdException w:name="Plain Table 1" w:uiPriority="41"/>
+    <w:lsdException w:name="Plain Table 2" w:uiPriority="42"/>
+    <w:lsdException w:name="Plain Table 3" w:uiPriority="43"/>
+    <w:lsdException w:name="Plain Table 4" w:uiPriority="44"/>
+    <w:lsdException w:name="Plain Table 5" w:uiPriority="45"/>
+    <w:lsdException w:name="Grid Table Light" w:uiPriority="40"/>
+    <w:lsdException w:name="Grid Table 1 Light" w:uiPriority="46"/>
+    <w:lsdException w:name="Grid Table 2" w:uiPriority="47"/>
+    <w:lsdException w:name="Grid Table 3" w:uiPriority="48"/>
+    <w:lsdException w:name="Grid Table 4" w:uiPriority="49"/>
+    <w:lsdException w:name="Grid Table 5 Dark" w:uiPriority="50"/>
+    <w:lsdException w:name="Grid Table 6 Colorful" w:uiPriority="51"/>
+    <w:lsdException w:name="Grid Table 7 Colorful" w:uiPriority="52"/>
+    <w:lsdException w:name="Grid Table 1 Light Accent 1" w:uiPriority="46"/>
+    <w:lsdException w:name="Grid Table 2 Accent 1" w:uiPriority="47"/>
+    <w:lsdException w:name="Grid Table 3 Accent 1" w:uiPriority="48"/>
+    <w:lsdException w:name="Grid Table 4 Accent 1" w:uiPriority="49"/>
+    <w:lsdException w:name="Grid Table 5 Dark Accent 1" w:uiPriority="50"/>
+    <w:lsdException w:name="Grid Table 6 Colorful Accent 1" w:uiPriority="51"/>
+    <w:lsdException w:name="Grid Table 7 Colorful Accent 1" w:uiPriority="52"/>
+    <w:lsdException w:name="Grid Table 1 Light Accent 2" w:uiPriority="46"/>
+    <w:lsdException w:name="Grid Table 2 Accent 2" w:uiPriority="47"/>
+    <w:lsdException w:name="Grid Table 3 Accent 2" w:uiPriority="48"/>
+    <w:lsdException w:name="Grid Table 4 Accent 2" w:uiPriority="49"/>
+    <w:lsdException w:name="Grid Table 5 Dark Accent 2" w:uiPriority="50"/>
+    <w:lsdException w:name="Grid Table 6 Colorful Accent 2" w:uiPriority="51"/>
+    <w:lsdException w:name="Grid Table 7 Colorful Accent 2" w:uiPriority="52"/>
+    <w:lsdException w:name="Grid Table 1 Light Accent 3" w:uiPriority="46"/>
+    <w:lsdException w:name="Grid Table 2 Accent 3" w:uiPriority="47"/>
+    <w:lsdException w:name="Grid Table 3 Accent 3" w:uiPriority="48"/>
+    <w:lsdException w:name="Grid Table 4 Accent 3" w:uiPriority="49"/>
+    <w:lsdException w:name="Grid Table 5 Dark Accent 3" w:uiPriority="50"/>
+    <w:lsdException w:name="Grid Table 6 Colorful Accent 3" w:uiPriority="51"/>
+    <w:lsdException w:name="Grid Table 7 Colorful Accent 3" w:uiPriority="52"/>
+    <w:lsdException w:name="Grid Table 1 Light Accent 4" w:uiPriority="46"/>
+    <w:lsdException w:name="Grid Table 2 Accent 4" w:uiPriority="47"/>
+    <w:lsdException w:name="Grid Table 3 Accent 4" w:uiPriority="48"/>
+    <w:lsdException w:name="Grid Table 4 Accent 4" w:uiPriority="49"/>
+    <w:lsdException w:name="Grid Table 5 Dark Accent 4" w:uiPriority="50"/>
+    <w:lsdException w:name="Grid Table 6 Colorful Accent 4" w:uiPriority="51"/>
+    <w:lsdException w:name="Grid Table 7 Colorful Accent 4" w:uiPriority="52"/>
+    <w:lsdException w:name="Grid Table 1 Light Accent 5" w:uiPriority="46"/>
+    <w:lsdException w:name="Grid Table 2 Accent 5" w:uiPriority="47"/>
+    <w:lsdException w:name="Grid Table 3 Accent 5" w:uiPriority="48"/>
+    <w:lsdException w:name="Grid Table 4 Accent 5" w:uiPriority="49"/>
+    <w:lsdException w:name="Grid Table 5 Dark Accent 5" w:uiPriority="50"/>
+    <w:lsdException w:name="Grid Table 6 Colorful Accent 5" w:uiPriority="51"/>
+    <w:lsdException w:name="Grid Table 7 Colorful Accent 5" w:uiPriority="52"/>
+    <w:lsdException w:name="Grid Table 1 Light Accent 6" w:uiPriority="46"/>
+    <w:lsdException w:name="Grid Table 2 Accent 6" w:uiPriority="47"/>
+    <w:lsdException w:name="Grid Table 3 Accent 6" w:uiPriority="48"/>
+    <w:lsdException w:name="Grid Table 4 Accent 6" w:uiPriority="49"/>
+    <w:lsdException w:name="Grid Table 5 Dark Accent 6" w:uiPriority="50"/>
+    <w:lsdException w:name="Grid Table 6 Colorful Accent 6" w:uiPriority="51"/>
+    <w:lsdException w:name="Grid Table 7 Colorful Accent 6" w:uiPriority="52"/>
+    <w:lsdException w:name="List Table 1 Light" w:uiPriority="46"/>
+    <w:lsdException w:name="List Table 2" w:uiPriority="47"/>
+    <w:lsdException w:name="List Table 3" w:uiPriority="48"/>
+    <w:lsdException w:name="List Table 4" w:uiPriority="49"/>
+    <w:lsdException w:name="List Table 5 Dark" w:uiPriority="50"/>
+    <w:lsdException w:name="List Table 6 Colorful" w:uiPriority="51"/>
+    <w:lsdException w:name="List Table 7 Colorful" w:uiPriority="52"/>
+    <w:lsdException w:name="List Table 1 Light Accent 1" w:uiPriority="46"/>
+    <w:lsdException w:name="List Table 2 Accent 1" w:uiPriority="47"/>
+    <w:lsdException w:name="List Table 3 Accent 1" w:uiPriority="48"/>
+    <w:lsdException w:name="List Table 4 Accent 1" w:uiPriority="49"/>
+    <w:lsdException w:name="List Table 5 Dark Accent 1" w:uiPriority="50"/>
+    <w:lsdException w:name="List Table 6 Colorful Accent 1" w:uiPriority="51"/>
+    <w:lsdException w:name="List Table 7 Colorful Accent 1" w:uiPriority="52"/>
+    <w:lsdException w:name="List Table 1 Light Accent 2" w:uiPriority="46"/>
+    <w:lsdException w:name="List Table 2 Accent 2" w:uiPriority="47"/>
+    <w:lsdException w:name="List Table 3 Accent 2" w:uiPriority="48"/>
+    <w:lsdException w:name="List Table 4 Accent 2" w:uiPriority="49"/>
+    <w:lsdException w:name="List Table 5 Dark Accent 2" w:uiPriority="50"/>
+    <w:lsdException w:name="List Table 6 Colorful Accent 2" w:uiPriority="51"/>
+    <w:lsdException w:name="List Table 7 Colorful Accent 2" w:uiPriority="52"/>
+    <w:lsdException w:name="List Table 1 Light Accent 3" w:uiPriority="46"/>
+    <w:lsdException w:name="List Table 2 Accent 3" w:uiPriority="47"/>
+    <w:lsdException w:name="List Table 3 Accent 3" w:uiPriority="48"/>
+    <w:lsdException w:name="List Table 4 Accent 3" w:uiPriority="49"/>
+    <w:lsdException w:name="List Table 5 Dark Accent 3" w:uiPriority="50"/>
+    <w:lsdException w:name="List Table 6 Colorful Accent 3" w:uiPriority="51"/>
+    <w:lsdException w:name="List Table 7 Colorful Accent 3" w:uiPriority="52"/>
+    <w:lsdException w:name="List Table 1 Light Accent 4" w:uiPriority="46"/>
+    <w:lsdException w:name="List Table 2 Accent 4" w:uiPriority="47"/>
+    <w:lsdException w:name="List Table 3 Accent 4" w:uiPriority="48"/>
+    <w:lsdException w:name="List Table 4 Accent 4" w:uiPriority="49"/>
+    <w:lsdException w:name="List Table 5 Dark Accent 4" w:uiPriority="50"/>
+    <w:lsdException w:name="List Table 6 Colorful Accent 4" w:uiPriority="51"/>
+    <w:lsdException w:name="List Table 7 Colorful Accent 4" w:uiPriority="52"/>
+    <w:lsdException w:name="List Table 1 Light Accent 5" w:uiPriority="46"/>
+    <w:lsdException w:name="List Table 2 Accent 5" w:uiPriority="47"/>
+    <w:lsdException w:name="List Table 3 Accent 5" w:uiPriority="48"/>
+    <w:lsdException w:name="List Table 4 Accent 5" w:uiPriority="49"/>
+    <w:lsdException w:name="List Table 5 Dark Accent 5" w:uiPriority="50"/>
+    <w:lsdException w:name="List Table 6 Colorful Accent 5" w:uiPriority="51"/>
+    <w:lsdException w:name="List Table 7 Colorful Accent 5" w:uiPriority="52"/>
+    <w:lsdException w:name="List Table 1 Light Accent 6" w:uiPriority="46"/>
+    <w:lsdException w:name="List Table 2 Accent 6" w:uiPriority="47"/>
+    <w:lsdException w:name="List Table 3 Accent 6" w:uiPriority="48"/>
+    <w:lsdException w:name="List Table 4 Accent 6" w:uiPriority="49"/>
+    <w:lsdException w:name="List Table 5 Dark Accent 6" w:uiPriority="50"/>
+    <w:lsdException w:name="List Table 6 Colorful Accent 6" w:uiPriority="51"/>
+    <w:lsdException w:name="List Table 7 Colorful Accent 6" w:uiPriority="52"/>
+    <w:lsdException w:name="Mention" w:semiHidden="1" w:unhideWhenUsed="1"/>
+    <w:lsdException w:name="Smart Hyperlink" w:semiHidden="1" w:unhideWhenUsed="1"/>
+    <w:lsdException w:name="Hashtag" w:semiHidden="1" w:unhideWhenUsed="1"/>
+    <w:lsdException w:name="Unresolved Mention" w:semiHidden="1" w:unhideWhenUsed="1"/>
+  </w:latentStyles>
+  <w:style w:type="paragraph" w:default="1" w:styleId="Normal">
+    <w:name w:val="Normal"/>
+    <w:qFormat/>
+  </w:style>
+  <w:style w:type="paragraph" w:styleId="Overskrift1">
+    <w:name w:val="heading 1"/>
+    <w:basedOn w:val="Normal"/>
+    <w:next w:val="Normal"/>
+    <w:link w:val="Overskrift1Tegn"/>
+    <w:uiPriority w:val="9"/>
+    <w:qFormat/>
+    <w:rsid w:val="005531BF"/>
+    <w:pPr>
+      <w:keepNext/>
+      <w:keepLines/>
+      <w:spacing w:before="240" w:after="0"/>
+      <w:outlineLvl w:val="0"/>
+    </w:pPr>
+    <w:rPr>
+      <w:rFonts w:asciiTheme="majorHAnsi" w:eastAsiaTheme="majorEastAsia" w:hAnsiTheme="majorHAnsi" w:cstheme="majorBidi"/>
+      <w:color w:val="2E74B5" w:themeColor="accent1" w:themeShade="BF"/>
+      <w:sz w:val="32"/>
+      <w:szCs w:val="32"/>
+    </w:rPr>
+  </w:style>
+  <w:style w:type="paragraph" w:styleId="Overskrift2">
+    <w:name w:val="heading 2"/>
+    <w:basedOn w:val="Normal"/>
+    <w:next w:val="Normal"/>
+    <w:link w:val="Overskrift2Tegn"/>
+    <w:uiPriority w:val="9"/>
+    <w:unhideWhenUsed/>
+    <w:qFormat/>
+    <w:rsid w:val="00483C1F"/>
+    <w:pPr>
+      <w:keepNext/>
+      <w:keepLines/>
+      <w:spacing w:before="40" w:after="0"/>
+      <w:outlineLvl w:val="1"/>
+    </w:pPr>
+    <w:rPr>
+      <w:rFonts w:asciiTheme="majorHAnsi" w:eastAsiaTheme="majorEastAsia" w:hAnsiTheme="majorHAnsi" w:cstheme="majorBidi"/>
+      <w:color w:val="2E74B5" w:themeColor="accent1" w:themeShade="BF"/>
+      <w:sz w:val="26"/>
+      <w:szCs w:val="26"/>
+    </w:rPr>
+  </w:style>
+  <w:style w:type="character" w:default="1" w:styleId="Standardskrifttypeiafsnit">
+    <w:name w:val="Default Paragraph Font"/>
+    <w:uiPriority w:val="1"/>
+    <w:semiHidden/>
+    <w:unhideWhenUsed/>
+  </w:style>
+  <w:style w:type="table" w:default="1" w:styleId="Tabel-Normal">
+    <w:name w:val="Normal Table"/>
+    <w:uiPriority w:val="99"/>
+    <w:semiHidden/>
+    <w:unhideWhenUsed/>
+    <w:tblPr>
+      <w:tblInd w:w="0" w:type="dxa"/>
+      <w:tblCellMar>
+        <w:top w:w="0" w:type="dxa"/>
+        <w:left w:w="108" w:type="dxa"/>
+        <w:bottom w:w="0" w:type="dxa"/>
+        <w:right w:w="108" w:type="dxa"/>
+      </w:tblCellMar>
+    </w:tblPr>
+  </w:style>
+  <w:style w:type="numbering" w:default="1" w:styleId="Ingenoversigt">
+    <w:name w:val="No List"/>
+    <w:uiPriority w:val="99"/>
+    <w:semiHidden/>
+    <w:unhideWhenUsed/>
+  </w:style>
+  <w:style w:type="paragraph" w:styleId="Titel">
+    <w:name w:val="Title"/>
+    <w:basedOn w:val="Normal"/>
+    <w:next w:val="Normal"/>
+    <w:link w:val="TitelTegn"/>
+    <w:uiPriority w:val="10"/>
+    <w:qFormat/>
+    <w:rsid w:val="00542B54"/>
+    <w:pPr>
+      <w:spacing w:after="0" w:line="240" w:lineRule="auto"/>
+      <w:contextualSpacing/>
+    </w:pPr>
+    <w:rPr>
+      <w:rFonts w:asciiTheme="majorHAnsi" w:eastAsiaTheme="majorEastAsia" w:hAnsiTheme="majorHAnsi" w:cstheme="majorBidi"/>
+      <w:spacing w:val="-10"/>
+      <w:kern w:val="28"/>
+      <w:sz w:val="56"/>
+      <w:szCs w:val="56"/>
+    </w:rPr>
+  </w:style>
+  <w:style w:type="character" w:customStyle="1" w:styleId="TitelTegn">
+    <w:name w:val="Titel Tegn"/>
+    <w:basedOn w:val="Standardskrifttypeiafsnit"/>
+    <w:link w:val="Titel"/>
+    <w:uiPriority w:val="10"/>
+    <w:rsid w:val="00542B54"/>
+    <w:rPr>
+      <w:rFonts w:asciiTheme="majorHAnsi" w:eastAsiaTheme="majorEastAsia" w:hAnsiTheme="majorHAnsi" w:cstheme="majorBidi"/>
+      <w:spacing w:val="-10"/>
+      <w:kern w:val="28"/>
+      <w:sz w:val="56"/>
+      <w:szCs w:val="56"/>
+    </w:rPr>
+  </w:style>
+  <w:style w:type="character" w:customStyle="1" w:styleId="Overskrift1Tegn">
+    <w:name w:val="Overskrift 1 Tegn"/>
+    <w:basedOn w:val="Standardskrifttypeiafsnit"/>
+    <w:link w:val="Overskrift1"/>
+    <w:uiPriority w:val="9"/>
+    <w:rsid w:val="005531BF"/>
+    <w:rPr>
+      <w:rFonts w:asciiTheme="majorHAnsi" w:eastAsiaTheme="majorEastAsia" w:hAnsiTheme="majorHAnsi" w:cstheme="majorBidi"/>
+      <w:color w:val="2E74B5" w:themeColor="accent1" w:themeShade="BF"/>
+      <w:sz w:val="32"/>
+      <w:szCs w:val="32"/>
+    </w:rPr>
+  </w:style>
+  <w:style w:type="paragraph" w:styleId="Fodnotetekst">
+    <w:name w:val="footnote text"/>
+    <w:basedOn w:val="Normal"/>
+    <w:link w:val="FodnotetekstTegn"/>
+    <w:uiPriority w:val="99"/>
+    <w:semiHidden/>
+    <w:unhideWhenUsed/>
+    <w:rsid w:val="00ED7765"/>
+    <w:pPr>
+      <w:spacing w:after="0" w:line="240" w:lineRule="auto"/>
+    </w:pPr>
+    <w:rPr>
+      <w:sz w:val="20"/>
+      <w:szCs w:val="20"/>
+    </w:rPr>
+  </w:style>
+  <w:style w:type="character" w:customStyle="1" w:styleId="FodnotetekstTegn">
+    <w:name w:val="Fodnotetekst Tegn"/>
+    <w:basedOn w:val="Standardskrifttypeiafsnit"/>
+    <w:link w:val="Fodnotetekst"/>
+    <w:uiPriority w:val="99"/>
+    <w:semiHidden/>
+    <w:rsid w:val="00ED7765"/>
+    <w:rPr>
+      <w:sz w:val="20"/>
+      <w:szCs w:val="20"/>
+    </w:rPr>
+  </w:style>
+  <w:style w:type="character" w:styleId="Fodnotehenvisning">
+    <w:name w:val="footnote reference"/>
+    <w:basedOn w:val="Standardskrifttypeiafsnit"/>
+    <w:uiPriority w:val="99"/>
+    <w:semiHidden/>
+    <w:unhideWhenUsed/>
+    <w:rsid w:val="00ED7765"/>
+    <w:rPr>
+      <w:vertAlign w:val="superscript"/>
+    </w:rPr>
+  </w:style>
+  <w:style w:type="character" w:customStyle="1" w:styleId="Overskrift2Tegn">
+    <w:name w:val="Overskrift 2 Tegn"/>
+    <w:basedOn w:val="Standardskrifttypeiafsnit"/>
+    <w:link w:val="Overskrift2"/>
+    <w:uiPriority w:val="9"/>
+    <w:rsid w:val="00483C1F"/>
+    <w:rPr>
+      <w:rFonts w:asciiTheme="majorHAnsi" w:eastAsiaTheme="majorEastAsia" w:hAnsiTheme="majorHAnsi" w:cstheme="majorBidi"/>
+      <w:color w:val="2E74B5" w:themeColor="accent1" w:themeShade="BF"/>
+      <w:sz w:val="26"/>
+      <w:szCs w:val="26"/>
+    </w:rPr>
+  </w:style>
+  <w:style w:type="paragraph" w:styleId="Ingenafstand">
+    <w:name w:val="No Spacing"/>
+    <w:link w:val="IngenafstandTegn"/>
+    <w:uiPriority w:val="1"/>
+    <w:qFormat/>
+    <w:rsid w:val="00664F8A"/>
+    <w:pPr>
+      <w:spacing w:after="0" w:line="240" w:lineRule="auto"/>
+    </w:pPr>
+    <w:rPr>
+      <w:rFonts w:eastAsiaTheme="minorEastAsia"/>
+      <w:lang w:eastAsia="da-DK"/>
+    </w:rPr>
+  </w:style>
+  <w:style w:type="character" w:customStyle="1" w:styleId="IngenafstandTegn">
+    <w:name w:val="Ingen afstand Tegn"/>
+    <w:basedOn w:val="Standardskrifttypeiafsnit"/>
+    <w:link w:val="Ingenafstand"/>
+    <w:uiPriority w:val="1"/>
+    <w:rsid w:val="00664F8A"/>
+    <w:rPr>
+      <w:rFonts w:eastAsiaTheme="minorEastAsia"/>
+      <w:lang w:eastAsia="da-DK"/>
+    </w:rPr>
+  </w:style>
+  <w:style w:type="paragraph" w:styleId="Sidehoved">
+    <w:name w:val="header"/>
+    <w:basedOn w:val="Normal"/>
+    <w:link w:val="SidehovedTegn"/>
+    <w:uiPriority w:val="99"/>
+    <w:unhideWhenUsed/>
+    <w:rsid w:val="00892C96"/>
+    <w:pPr>
+      <w:tabs>
+        <w:tab w:val="center" w:pos="4819"/>
+        <w:tab w:val="right" w:pos="9638"/>
+      </w:tabs>
+      <w:spacing w:after="0" w:line="240" w:lineRule="auto"/>
+    </w:pPr>
+  </w:style>
+  <w:style w:type="character" w:customStyle="1" w:styleId="SidehovedTegn">
+    <w:name w:val="Sidehoved Tegn"/>
+    <w:basedOn w:val="Standardskrifttypeiafsnit"/>
+    <w:link w:val="Sidehoved"/>
+    <w:uiPriority w:val="99"/>
+    <w:rsid w:val="00892C96"/>
+  </w:style>
+  <w:style w:type="paragraph" w:styleId="Sidefod">
+    <w:name w:val="footer"/>
+    <w:basedOn w:val="Normal"/>
+    <w:link w:val="SidefodTegn"/>
+    <w:uiPriority w:val="99"/>
+    <w:unhideWhenUsed/>
+    <w:rsid w:val="00892C96"/>
+    <w:pPr>
+      <w:tabs>
+        <w:tab w:val="center" w:pos="4819"/>
+        <w:tab w:val="right" w:pos="9638"/>
+      </w:tabs>
+      <w:spacing w:after="0" w:line="240" w:lineRule="auto"/>
+    </w:pPr>
+  </w:style>
+  <w:style w:type="character" w:customStyle="1" w:styleId="SidefodTegn">
+    <w:name w:val="Sidefod Tegn"/>
+    <w:basedOn w:val="Standardskrifttypeiafsnit"/>
+    <w:link w:val="Sidefod"/>
+    <w:uiPriority w:val="99"/>
+    <w:rsid w:val="00892C96"/>
+  </w:style>
+  <w:style w:type="table" w:styleId="Tabel-Gitter">
+    <w:name w:val="Table Grid"/>
+    <w:basedOn w:val="Tabel-Normal"/>
+    <w:uiPriority w:val="39"/>
+    <w:rsid w:val="00892C96"/>
+    <w:pPr>
+      <w:spacing w:after="0" w:line="240" w:lineRule="auto"/>
+    </w:pPr>
+    <w:tblPr>
+      <w:tblBorders>
+        <w:top w:val="single" w:sz="4" w:space="0" w:color="auto"/>
+        <w:left w:val="single" w:sz="4" w:space="0" w:color="auto"/>
+        <w:bottom w:val="single" w:sz="4" w:space="0" w:color="auto"/>
+        <w:right w:val="single" w:sz="4" w:space="0" w:color="auto"/>
+        <w:insideH w:val="single" w:sz="4" w:space="0" w:color="auto"/>
+        <w:insideV w:val="single" w:sz="4" w:space="0" w:color="auto"/>
+      </w:tblBorders>
+    </w:tblPr>
+  </w:style>
+  <w:style w:type="character" w:styleId="Strk">
+    <w:name w:val="Strong"/>
+    <w:basedOn w:val="Standardskrifttypeiafsnit"/>
+    <w:uiPriority w:val="22"/>
+    <w:qFormat/>
+    <w:rsid w:val="00892C96"/>
+    <w:rPr>
+      <w:b/>
+      <w:bCs/>
+    </w:rPr>
+  </w:style>
+  <w:style w:type="paragraph" w:styleId="Billedtekst">
+    <w:name w:val="caption"/>
+    <w:basedOn w:val="Normal"/>
+    <w:next w:val="Normal"/>
+    <w:uiPriority w:val="35"/>
+    <w:unhideWhenUsed/>
+    <w:qFormat/>
+    <w:rsid w:val="00A6397B"/>
+    <w:pPr>
+      <w:spacing w:after="200" w:line="240" w:lineRule="auto"/>
+    </w:pPr>
+    <w:rPr>
+      <w:i/>
+      <w:iCs/>
+      <w:color w:val="44546A" w:themeColor="text2"/>
+      <w:sz w:val="18"/>
+      <w:szCs w:val="18"/>
+    </w:rPr>
+  </w:style>
+</w:styles>
+</file>
+
+<file path=word/glossary/document.xml><?xml version="1.0" encoding="utf-8"?>
+<w:glossaryDocument xmlns:wpc="http://schemas.microsoft.com/office/word/2010/wordprocessingCanvas" xmlns:cx="http://schemas.microsoft.com/office/drawing/2014/chartex" xmlns:cx1="http://schemas.microsoft.com/office/drawing/2015/9/8/chartex" xmlns:cx2="http://schemas.microsoft.com/office/drawing/2015/10/21/chartex" xmlns:cx3="http://schemas.microsoft.com/office/drawing/2016/5/9/chartex" xmlns:cx4="http://schemas.microsoft.com/office/drawing/2016/5/10/chartex" xmlns:cx5="http://schemas.microsoft.com/office/drawing/2016/5/11/chartex" xmlns:cx6="http://schemas.microsoft.com/office/drawing/2016/5/12/chartex" xmlns:cx7="http://schemas.microsoft.com/office/drawing/2016/5/13/chartex" xmlns:cx8="http://schemas.microsoft.com/office/drawing/2016/5/14/chartex" xmlns:mc="http://schemas.openxmlformats.org/markup-compatibility/2006" xmlns:aink="http://schemas.microsoft.com/office/drawing/2016/ink" xmlns:am3d="http://schemas.microsoft.com/office/drawing/2017/model3d" xmlns:o="urn:schemas-microsoft-com:office:office" xmlns:r="http://schemas.openxmlformats.org/officeDocument/2006/relationships" xmlns:m="http://schemas.openxmlformats.org/officeDocument/2006/math" xmlns:v="urn:schemas-microsoft-com:vml" xmlns:wp14="http://schemas.microsoft.com/office/word/2010/wordprocessingDrawing" xmlns:wp="http://schemas.openxmlformats.org/drawingml/2006/wordprocessingDrawing" xmlns:w10="urn:schemas-microsoft-com:office:word" xmlns:w="http://schemas.openxmlformats.org/wordprocessingml/2006/main" xmlns:w14="http://schemas.microsoft.com/office/word/2010/wordml" xmlns:w15="http://schemas.microsoft.com/office/word/2012/wordml" xmlns:w16cid="http://schemas.microsoft.com/office/word/2016/wordml/cid" xmlns:w16se="http://schemas.microsoft.com/office/word/2015/wordml/symex" xmlns:wpg="http://schemas.microsoft.com/office/word/2010/wordprocessingGroup" xmlns:wpi="http://schemas.microsoft.com/office/word/2010/wordprocessingInk" xmlns:wne="http://schemas.microsoft.com/office/word/2006/wordml" xmlns:wps="http://schemas.microsoft.com/office/word/2010/wordprocessingShape" mc:Ignorable="w14 w15 w16se w16cid wp14">
+  <w:docParts>
+    <w:docPart>
+      <w:docPartPr>
+        <w:name w:val="20F82535C7124CD6B15B335B718E616F"/>
+        <w:category>
+          <w:name w:val="Generelt"/>
+          <w:gallery w:val="placeholder"/>
+        </w:category>
+        <w:types>
+          <w:type w:val="bbPlcHdr"/>
+        </w:types>
+        <w:behaviors>
+          <w:behavior w:val="content"/>
+        </w:behaviors>
+        <w:guid w:val="{26A0020B-155D-4B86-9576-B98DB05D3B51}"/>
+      </w:docPartPr>
+      <w:docPartBody>
+        <w:p>
+          <w:pPr>
+            <w:pStyle w:val="20F82535C7124CD6B15B335B718E616F"/>
+          </w:pPr>
+          <w:r>
+            <w:rPr>
+              <w:rFonts w:asciiTheme="majorHAnsi" w:eastAsiaTheme="majorEastAsia" w:hAnsiTheme="majorHAnsi" w:cstheme="majorBidi"/>
+              <w:caps/>
+              <w:color w:val="4472C4" w:themeColor="accent1"/>
+              <w:sz w:val="80"/>
+              <w:szCs w:val="80"/>
+            </w:rPr>
+            <w:t>[Dokumenttitel]</w:t>
+          </w:r>
+        </w:p>
+      </w:docPartBody>
+    </w:docPart>
+    <w:docPart>
+      <w:docPartPr>
+        <w:name w:val="FFBA7311E77841D69F6A1DFD4CFA44D4"/>
+        <w:category>
+          <w:name w:val="Generelt"/>
+          <w:gallery w:val="placeholder"/>
+        </w:category>
+        <w:types>
+          <w:type w:val="bbPlcHdr"/>
+        </w:types>
+        <w:behaviors>
+          <w:behavior w:val="content"/>
+        </w:behaviors>
+        <w:guid w:val="{487E7137-1FBC-4986-A583-BEBE6164FF4D}"/>
+      </w:docPartPr>
+      <w:docPartBody>
+        <w:p>
+          <w:pPr>
+            <w:pStyle w:val="FFBA7311E77841D69F6A1DFD4CFA44D4"/>
+          </w:pPr>
+          <w:r>
+            <w:rPr>
+              <w:color w:val="4472C4" w:themeColor="accent1"/>
+              <w:sz w:val="28"/>
+              <w:szCs w:val="28"/>
+            </w:rPr>
+            <w:t>[Dokumentets undertitel]</w:t>
+          </w:r>
+        </w:p>
+      </w:docPartBody>
+    </w:docPart>
+  </w:docParts>
+</w:glossaryDocument>
+</file>
+
+<file path=word/glossary/fontTable.xml><?xml version="1.0" encoding="utf-8"?>
+<w:fonts xmlns:mc="http://schemas.openxmlformats.org/markup-compatibility/2006" xmlns:r="http://schemas.openxmlformats.org/officeDocument/2006/relationships" xmlns:w="http://schemas.openxmlformats.org/wordprocessingml/2006/main" xmlns:w14="http://schemas.microsoft.com/office/word/2010/wordml" xmlns:w15="http://schemas.microsoft.com/office/word/2012/wordml" xmlns:w16cid="http://schemas.microsoft.com/office/word/2016/wordml/cid" xmlns:w16se="http://schemas.microsoft.com/office/word/2015/wordml/symex" mc:Ignorable="w14 w15 w16se w16cid">
+  <w:font w:name="Calibri">
+    <w:panose1 w:val="020F0502020204030204"/>
+    <w:charset w:val="00"/>
+    <w:family w:val="swiss"/>
+    <w:pitch w:val="variable"/>
+    <w:sig w:usb0="E0002AFF" w:usb1="C000247B" w:usb2="00000009" w:usb3="00000000" w:csb0="000001FF" w:csb1="00000000"/>
+  </w:font>
+  <w:font w:name="Times New Roman">
+    <w:panose1 w:val="02020603050405020304"/>
+    <w:charset w:val="00"/>
+    <w:family w:val="roman"/>
+    <w:pitch w:val="variable"/>
+    <w:sig w:usb0="E0002EFF" w:usb1="C000785B" w:usb2="00000009" w:usb3="00000000" w:csb0="000001FF" w:csb1="00000000"/>
+  </w:font>
+  <w:font w:name="Calibri Light">
+    <w:panose1 w:val="020F0302020204030204"/>
+    <w:charset w:val="00"/>
+    <w:family w:val="swiss"/>
+    <w:pitch w:val="variable"/>
+    <w:sig w:usb0="E0002AFF" w:usb1="C000247B" w:usb2="00000009" w:usb3="00000000" w:csb0="000001FF" w:csb1="00000000"/>
+  </w:font>
+</w:fonts>
+</file>
+
+<file path=word/glossary/settings.xml><?xml version="1.0" encoding="utf-8"?>
+<w:settings xmlns:mc="http://schemas.openxmlformats.org/markup-compatibility/2006" xmlns:o="urn:schemas-microsoft-com:office:office" xmlns:r="http://schemas.openxmlformats.org/officeDocument/2006/relationships" xmlns:m="http://schemas.openxmlformats.org/officeDocument/2006/math" xmlns:v="urn:schemas-microsoft-com:vml" xmlns:w10="urn:schemas-microsoft-com:office:word" xmlns:w="http://schemas.openxmlformats.org/wordprocessingml/2006/main" xmlns:w14="http://schemas.microsoft.com/office/word/2010/wordml" xmlns:w15="http://schemas.microsoft.com/office/word/2012/wordml" xmlns:w16cid="http://schemas.microsoft.com/office/word/2016/wordml/cid" xmlns:w16se="http://schemas.microsoft.com/office/word/2015/wordml/symex" xmlns:sl="http://schemas.openxmlformats.org/schemaLibrary/2006/main" mc:Ignorable="w14 w15 w16se w16cid">
+  <w:view w:val="normal"/>
+  <w:defaultTabStop w:val="1304"/>
+  <w:hyphenationZone w:val="425"/>
+  <w:characterSpacingControl w:val="doNotCompress"/>
+  <w:compat>
+    <w:useFELayout/>
+    <w:compatSetting w:name="compatibilityMode" w:uri="http://schemas.microsoft.com/office/word" w:val="15"/>
+    <w:compatSetting w:name="overrideTableStyleFontSizeAndJustification" w:uri="http://schemas.microsoft.com/office/word" w:val="1"/>
+    <w:compatSetting w:name="enableOpenTypeFeatures" w:uri="http://schemas.microsoft.com/office/word" w:val="1"/>
+    <w:compatSetting w:name="doNotFlipMirrorIndents" w:uri="http://schemas.microsoft.com/office/word" w:val="1"/>
+    <w:compatSetting w:name="differentiateMultirowTableHeaders" w:uri="http://schemas.microsoft.com/office/word" w:val="1"/>
+    <w:compatSetting w:name="useWord2013TrackBottomHyphenation" w:uri="http://schemas.microsoft.com/office/word" w:val="0"/>
+  </w:compat>
+  <w:rsids>
+    <w:rsidRoot w:val="00177D78"/>
+    <w:rsid w:val="00177D78"/>
+    <w:rsid w:val="00F71F6D"/>
+  </w:rsids>
+  <m:mathPr>
+    <m:mathFont m:val="Cambria Math"/>
+    <m:brkBin m:val="before"/>
+    <m:brkBinSub m:val="--"/>
+    <m:smallFrac m:val="0"/>
+    <m:dispDef/>
+    <m:lMargin m:val="0"/>
+    <m:rMargin m:val="0"/>
+    <m:defJc m:val="centerGroup"/>
+    <m:wrapIndent m:val="1440"/>
+    <m:intLim m:val="subSup"/>
+    <m:naryLim m:val="undOvr"/>
+  </m:mathPr>
+  <w:themeFontLang w:val="da-DK"/>
+  <w:clrSchemeMapping w:bg1="light1" w:t1="dark1" w:bg2="light2" w:t2="dark2" w:accent1="accent1" w:accent2="accent2" w:accent3="accent3" w:accent4="accent4" w:accent5="accent5" w:accent6="accent6" w:hyperlink="hyperlink" w:followedHyperlink="followedHyperlink"/>
+  <w:decimalSymbol w:val=","/>
+  <w:listSeparator w:val=";"/>
+  <w15:chartTrackingRefBased/>
+</w:settings>
+</file>
+
+<file path=word/glossary/styles.xml><?xml version="1.0" encoding="utf-8"?>
+<w:styles xmlns:mc="http://schemas.openxmlformats.org/markup-compatibility/2006" xmlns:r="http://schemas.openxmlformats.org/officeDocument/2006/relationships" xmlns:w="http://schemas.openxmlformats.org/wordprocessingml/2006/main" xmlns:w14="http://schemas.microsoft.com/office/word/2010/wordml" xmlns:w15="http://schemas.microsoft.com/office/word/2012/wordml" xmlns:w16cid="http://schemas.microsoft.com/office/word/2016/wordml/cid" xmlns:w16se="http://schemas.microsoft.com/office/word/2015/wordml/symex" mc:Ignorable="w14 w15 w16se w16cid">
+  <w:docDefaults>
+    <w:rPrDefault>
+      <w:rPr>
+        <w:rFonts w:asciiTheme="minorHAnsi" w:eastAsiaTheme="minorEastAsia" w:hAnsiTheme="minorHAnsi" w:cstheme="minorBidi"/>
+        <w:sz w:val="22"/>
+        <w:szCs w:val="22"/>
+        <w:lang w:val="da-DK" w:eastAsia="da-DK" w:bidi="ar-SA"/>
+      </w:rPr>
+    </w:rPrDefault>
+    <w:pPrDefault>
+      <w:pPr>
+        <w:spacing w:after="160" w:line="259" w:lineRule="auto"/>
+      </w:pPr>
+    </w:pPrDefault>
+  </w:docDefaults>
+  <w:latentStyles w:defLockedState="0" w:defUIPriority="99" w:defSemiHidden="0" w:defUnhideWhenUsed="0" w:defQFormat="0" w:count="375">
     <w:lsdException w:name="Normal" w:uiPriority="0" w:qFormat="1"/>
     <w:lsdException w:name="heading 1" w:uiPriority="9" w:qFormat="1"/>
     <w:lsdException w:name="heading 2" w:semiHidden="1" w:uiPriority="9" w:unhideWhenUsed="1" w:qFormat="1"/>
@@ -1080,53 +3279,14 @@
     <w:lsdException w:name="List Table 5 Dark Accent 6" w:uiPriority="50"/>
     <w:lsdException w:name="List Table 6 Colorful Accent 6" w:uiPriority="51"/>
     <w:lsdException w:name="List Table 7 Colorful Accent 6" w:uiPriority="52"/>
+    <w:lsdException w:name="Mention" w:semiHidden="1" w:unhideWhenUsed="1"/>
+    <w:lsdException w:name="Smart Hyperlink" w:semiHidden="1" w:unhideWhenUsed="1"/>
+    <w:lsdException w:name="Hashtag" w:semiHidden="1" w:unhideWhenUsed="1"/>
+    <w:lsdException w:name="Unresolved Mention" w:semiHidden="1" w:unhideWhenUsed="1"/>
   </w:latentStyles>
   <w:style w:type="paragraph" w:default="1" w:styleId="Normal">
     <w:name w:val="Normal"/>
     <w:qFormat/>
-  </w:style>
-  <w:style w:type="paragraph" w:styleId="Overskrift1">
-    <w:name w:val="heading 1"/>
-    <w:basedOn w:val="Normal"/>
-    <w:next w:val="Normal"/>
-    <w:link w:val="Overskrift1Tegn"/>
-    <w:uiPriority w:val="9"/>
-    <w:qFormat/>
-    <w:rsid w:val="005531BF"/>
-    <w:pPr>
-      <w:keepNext/>
-      <w:keepLines/>
-      <w:spacing w:before="240" w:after="0"/>
-      <w:outlineLvl w:val="0"/>
-    </w:pPr>
-    <w:rPr>
-      <w:rFonts w:asciiTheme="majorHAnsi" w:eastAsiaTheme="majorEastAsia" w:hAnsiTheme="majorHAnsi" w:cstheme="majorBidi"/>
-      <w:color w:val="2E74B5" w:themeColor="accent1" w:themeShade="BF"/>
-      <w:sz w:val="32"/>
-      <w:szCs w:val="32"/>
-    </w:rPr>
-  </w:style>
-  <w:style w:type="paragraph" w:styleId="Overskrift2">
-    <w:name w:val="heading 2"/>
-    <w:basedOn w:val="Normal"/>
-    <w:next w:val="Normal"/>
-    <w:link w:val="Overskrift2Tegn"/>
-    <w:uiPriority w:val="9"/>
-    <w:unhideWhenUsed/>
-    <w:qFormat/>
-    <w:rsid w:val="00483C1F"/>
-    <w:pPr>
-      <w:keepNext/>
-      <w:keepLines/>
-      <w:spacing w:before="40" w:after="0"/>
-      <w:outlineLvl w:val="1"/>
-    </w:pPr>
-    <w:rPr>
-      <w:rFonts w:asciiTheme="majorHAnsi" w:eastAsiaTheme="majorEastAsia" w:hAnsiTheme="majorHAnsi" w:cstheme="majorBidi"/>
-      <w:color w:val="2E74B5" w:themeColor="accent1" w:themeShade="BF"/>
-      <w:sz w:val="26"/>
-      <w:szCs w:val="26"/>
-    </w:rPr>
   </w:style>
   <w:style w:type="character" w:default="1" w:styleId="Standardskrifttypeiafsnit">
     <w:name w:val="Default Paragraph Font"/>
@@ -1155,106 +3315,22 @@
     <w:semiHidden/>
     <w:unhideWhenUsed/>
   </w:style>
-  <w:style w:type="paragraph" w:styleId="Titel">
-    <w:name w:val="Title"/>
-    <w:basedOn w:val="Normal"/>
-    <w:next w:val="Normal"/>
-    <w:link w:val="TitelTegn"/>
-    <w:uiPriority w:val="10"/>
-    <w:qFormat/>
-    <w:rsid w:val="00542B54"/>
-    <w:pPr>
-      <w:spacing w:after="0" w:line="240" w:lineRule="auto"/>
-      <w:contextualSpacing/>
-    </w:pPr>
-    <w:rPr>
-      <w:rFonts w:asciiTheme="majorHAnsi" w:eastAsiaTheme="majorEastAsia" w:hAnsiTheme="majorHAnsi" w:cstheme="majorBidi"/>
-      <w:spacing w:val="-10"/>
-      <w:kern w:val="28"/>
-      <w:sz w:val="56"/>
-      <w:szCs w:val="56"/>
-    </w:rPr>
+  <w:style w:type="paragraph" w:customStyle="1" w:styleId="20F82535C7124CD6B15B335B718E616F">
+    <w:name w:val="20F82535C7124CD6B15B335B718E616F"/>
+    <w:rsid w:val="00177D78"/>
   </w:style>
-  <w:style w:type="character" w:customStyle="1" w:styleId="TitelTegn">
-    <w:name w:val="Titel Tegn"/>
-    <w:basedOn w:val="Standardskrifttypeiafsnit"/>
-    <w:link w:val="Titel"/>
-    <w:uiPriority w:val="10"/>
-    <w:rsid w:val="00542B54"/>
-    <w:rPr>
-      <w:rFonts w:asciiTheme="majorHAnsi" w:eastAsiaTheme="majorEastAsia" w:hAnsiTheme="majorHAnsi" w:cstheme="majorBidi"/>
-      <w:spacing w:val="-10"/>
-      <w:kern w:val="28"/>
-      <w:sz w:val="56"/>
-      <w:szCs w:val="56"/>
-    </w:rPr>
-  </w:style>
-  <w:style w:type="character" w:customStyle="1" w:styleId="Overskrift1Tegn">
-    <w:name w:val="Overskrift 1 Tegn"/>
-    <w:basedOn w:val="Standardskrifttypeiafsnit"/>
-    <w:link w:val="Overskrift1"/>
-    <w:uiPriority w:val="9"/>
-    <w:rsid w:val="005531BF"/>
-    <w:rPr>
-      <w:rFonts w:asciiTheme="majorHAnsi" w:eastAsiaTheme="majorEastAsia" w:hAnsiTheme="majorHAnsi" w:cstheme="majorBidi"/>
-      <w:color w:val="2E74B5" w:themeColor="accent1" w:themeShade="BF"/>
-      <w:sz w:val="32"/>
-      <w:szCs w:val="32"/>
-    </w:rPr>
-  </w:style>
-  <w:style w:type="paragraph" w:styleId="Fodnotetekst">
-    <w:name w:val="footnote text"/>
-    <w:basedOn w:val="Normal"/>
-    <w:link w:val="FodnotetekstTegn"/>
-    <w:uiPriority w:val="99"/>
-    <w:semiHidden/>
-    <w:unhideWhenUsed/>
-    <w:rsid w:val="00ED7765"/>
-    <w:pPr>
-      <w:spacing w:after="0" w:line="240" w:lineRule="auto"/>
-    </w:pPr>
-    <w:rPr>
-      <w:sz w:val="20"/>
-      <w:szCs w:val="20"/>
-    </w:rPr>
-  </w:style>
-  <w:style w:type="character" w:customStyle="1" w:styleId="FodnotetekstTegn">
-    <w:name w:val="Fodnotetekst Tegn"/>
-    <w:basedOn w:val="Standardskrifttypeiafsnit"/>
-    <w:link w:val="Fodnotetekst"/>
-    <w:uiPriority w:val="99"/>
-    <w:semiHidden/>
-    <w:rsid w:val="00ED7765"/>
-    <w:rPr>
-      <w:sz w:val="20"/>
-      <w:szCs w:val="20"/>
-    </w:rPr>
-  </w:style>
-  <w:style w:type="character" w:styleId="Fodnotehenvisning">
-    <w:name w:val="footnote reference"/>
-    <w:basedOn w:val="Standardskrifttypeiafsnit"/>
-    <w:uiPriority w:val="99"/>
-    <w:semiHidden/>
-    <w:unhideWhenUsed/>
-    <w:rsid w:val="00ED7765"/>
-    <w:rPr>
-      <w:vertAlign w:val="superscript"/>
-    </w:rPr>
-  </w:style>
-  <w:style w:type="character" w:customStyle="1" w:styleId="Overskrift2Tegn">
-    <w:name w:val="Overskrift 2 Tegn"/>
-    <w:basedOn w:val="Standardskrifttypeiafsnit"/>
-    <w:link w:val="Overskrift2"/>
-    <w:uiPriority w:val="9"/>
-    <w:rsid w:val="00483C1F"/>
-    <w:rPr>
-      <w:rFonts w:asciiTheme="majorHAnsi" w:eastAsiaTheme="majorEastAsia" w:hAnsiTheme="majorHAnsi" w:cstheme="majorBidi"/>
-      <w:color w:val="2E74B5" w:themeColor="accent1" w:themeShade="BF"/>
-      <w:sz w:val="26"/>
-      <w:szCs w:val="26"/>
-    </w:rPr>
+  <w:style w:type="paragraph" w:customStyle="1" w:styleId="FFBA7311E77841D69F6A1DFD4CFA44D4">
+    <w:name w:val="FFBA7311E77841D69F6A1DFD4CFA44D4"/>
+    <w:rsid w:val="00177D78"/>
   </w:style>
 </w:styles>
+</file>
+
+<file path=word/glossary/webSettings.xml><?xml version="1.0" encoding="utf-8"?>
+<w:webSettings xmlns:mc="http://schemas.openxmlformats.org/markup-compatibility/2006" xmlns:r="http://schemas.openxmlformats.org/officeDocument/2006/relationships" xmlns:w="http://schemas.openxmlformats.org/wordprocessingml/2006/main" xmlns:w14="http://schemas.microsoft.com/office/word/2010/wordml" xmlns:w15="http://schemas.microsoft.com/office/word/2012/wordml" xmlns:w16cid="http://schemas.microsoft.com/office/word/2016/wordml/cid" xmlns:w16se="http://schemas.microsoft.com/office/word/2015/wordml/symex" mc:Ignorable="w14 w15 w16se w16cid">
+  <w:optimizeForBrowser/>
+  <w:allowPNG/>
+</w:webSettings>
 </file>
 
 <file path=word/theme/theme1.xml><?xml version="1.0" encoding="utf-8"?>
@@ -1519,11 +3595,30 @@
 </file>
 
 <file path=customXml/item1.xml><?xml version="1.0" encoding="utf-8"?>
+<CoverPageProperties xmlns="http://schemas.microsoft.com/office/2006/coverPageProps">
+  <PublishDate>2018-05-22T00:00:00</PublishDate>
+  <Abstract/>
+  <CompanyAddress/>
+  <CompanyPhone/>
+  <CompanyFax/>
+  <CompanyEmail/>
+</CoverPageProperties>
+</file>
+
+<file path=customXml/item2.xml><?xml version="1.0" encoding="utf-8"?>
 <b:Sources xmlns:b="http://schemas.openxmlformats.org/officeDocument/2006/bibliography" xmlns="http://schemas.openxmlformats.org/officeDocument/2006/bibliography" SelectedStyle="\APASixthEditionOfficeOnline.xsl" StyleName="APA" Version="6"/>
 </file>
 
 <file path=customXml/itemProps1.xml><?xml version="1.0" encoding="utf-8"?>
-<ds:datastoreItem xmlns:ds="http://schemas.openxmlformats.org/officeDocument/2006/customXml" ds:itemID="{A956983B-B75D-4C56-AB28-7B16F9980E2C}">
+<ds:datastoreItem xmlns:ds="http://schemas.openxmlformats.org/officeDocument/2006/customXml" ds:itemID="{55AF091B-3C7A-41E3-B477-F2FDAA23CFDA}">
+  <ds:schemaRefs>
+    <ds:schemaRef ds:uri="http://schemas.microsoft.com/office/2006/coverPageProps"/>
+  </ds:schemaRefs>
+</ds:datastoreItem>
+</file>
+
+<file path=customXml/itemProps2.xml><?xml version="1.0" encoding="utf-8"?>
+<ds:datastoreItem xmlns:ds="http://schemas.openxmlformats.org/officeDocument/2006/customXml" ds:itemID="{5BDE8162-5A7E-4C2C-A4E0-F6CD6469A1A9}">
   <ds:schemaRefs>
     <ds:schemaRef ds:uri="http://schemas.openxmlformats.org/officeDocument/2006/bibliography"/>
   </ds:schemaRefs>

</xml_diff>